<commit_message>
add oled and new picture
</commit_message>
<xml_diff>
--- a/Document/报告（源文件）/设计报告/ASH067476_智信同德_设计方案描述.docx
+++ b/Document/报告（源文件）/设计报告/ASH067476_智信同德_设计方案描述.docx
@@ -1,7 +1,9 @@
 
 <file path=word/document.xml><?xml version="1.0" encoding="utf-8"?>
-<w:document xmlns:wpc="http://schemas.microsoft.com/office/word/2010/wordprocessingCanvas" xmlns:cx="http://schemas.microsoft.com/office/drawing/2014/chartex" xmlns:cx1="http://schemas.microsoft.com/office/drawing/2015/9/8/chartex" xmlns:cx2="http://schemas.microsoft.com/office/drawing/2015/10/21/chartex" xmlns:cx3="http://schemas.microsoft.com/office/drawing/2016/5/9/chartex" xmlns:cx4="http://schemas.microsoft.com/office/drawing/2016/5/10/chartex" xmlns:cx5="http://schemas.microsoft.com/office/drawing/2016/5/11/chartex" xmlns:cx6="http://schemas.microsoft.com/office/drawing/2016/5/12/chartex" xmlns:cx7="http://schemas.microsoft.com/office/drawing/2016/5/13/chartex" xmlns:cx8="http://schemas.microsoft.com/office/drawing/2016/5/14/chartex" xmlns:mc="http://schemas.openxmlformats.org/markup-compatibility/2006" xmlns:aink="http://schemas.microsoft.com/office/drawing/2016/ink" xmlns:am3d="http://schemas.microsoft.com/office/drawing/2017/model3d" xmlns:o="urn:schemas-microsoft-com:office:office" xmlns:r="http://schemas.openxmlformats.org/officeDocument/2006/relationships" xmlns:m="http://schemas.openxmlformats.org/officeDocument/2006/math" xmlns:v="urn:schemas-microsoft-com:vml" xmlns:wp14="http://schemas.microsoft.com/office/word/2010/wordprocessingDrawing" xmlns:wp="http://schemas.openxmlformats.org/drawingml/2006/wordprocessingDrawing" xmlns:w10="urn:schemas-microsoft-com:office:word" xmlns:w="http://schemas.openxmlformats.org/wordprocessingml/2006/main" xmlns:w14="http://schemas.microsoft.com/office/word/2010/wordml" xmlns:w15="http://schemas.microsoft.com/office/word/2012/wordml" xmlns:w16cex="http://schemas.microsoft.com/office/word/2018/wordml/cex" xmlns:w16cid="http://schemas.microsoft.com/office/word/2016/wordml/cid" xmlns:w16="http://schemas.microsoft.com/office/word/2018/wordml" xmlns:w16se="http://schemas.microsoft.com/office/word/2015/wordml/symex" xmlns:wpg="http://schemas.microsoft.com/office/word/2010/wordprocessingGroup" xmlns:wpi="http://schemas.microsoft.com/office/word/2010/wordprocessingInk" xmlns:wne="http://schemas.microsoft.com/office/word/2006/wordml" xmlns:wps="http://schemas.microsoft.com/office/word/2010/wordprocessingShape" mc:Ignorable="w14 w15 w16se w16cid w16 w16cex wp14">
+<w:document xmlns:wpc="http://schemas.microsoft.com/office/word/2010/wordprocessingCanvas" xmlns:cx="http://schemas.microsoft.com/office/drawing/2014/chartex" xmlns:cx1="http://schemas.microsoft.com/office/drawing/2015/9/8/chartex" xmlns:cx2="http://schemas.microsoft.com/office/drawing/2015/10/21/chartex" xmlns:cx3="http://schemas.microsoft.com/office/drawing/2016/5/9/chartex" xmlns:cx4="http://schemas.microsoft.com/office/drawing/2016/5/10/chartex" xmlns:cx5="http://schemas.microsoft.com/office/drawing/2016/5/11/chartex" xmlns:cx6="http://schemas.microsoft.com/office/drawing/2016/5/12/chartex" xmlns:cx7="http://schemas.microsoft.com/office/drawing/2016/5/13/chartex" xmlns:cx8="http://schemas.microsoft.com/office/drawing/2016/5/14/chartex" xmlns:mc="http://schemas.openxmlformats.org/markup-compatibility/2006" xmlns:aink="http://schemas.microsoft.com/office/drawing/2016/ink" xmlns:am3d="http://schemas.microsoft.com/office/drawing/2017/model3d" xmlns:o="urn:schemas-microsoft-com:office:office" xmlns:r="http://schemas.openxmlformats.org/officeDocument/2006/relationships" xmlns:m="http://schemas.openxmlformats.org/officeDocument/2006/math" xmlns:v="urn:schemas-microsoft-com:vml" xmlns:wp14="http://schemas.microsoft.com/office/word/2010/wordprocessingDrawing" xmlns:wp="http://schemas.openxmlformats.org/drawingml/2006/wordprocessingDrawing" xmlns:w10="urn:schemas-microsoft-com:office:word" xmlns:w="http://schemas.openxmlformats.org/wordprocessingml/2006/main" xmlns:w14="http://schemas.microsoft.com/office/word/2010/wordml" xmlns:w15="http://schemas.microsoft.com/office/word/2012/wordml" xmlns:w16cid="http://schemas.microsoft.com/office/word/2016/wordml/cid" xmlns:w16se="http://schemas.microsoft.com/office/word/2015/wordml/symex" xmlns:wpg="http://schemas.microsoft.com/office/word/2010/wordprocessingGroup" xmlns:wpi="http://schemas.microsoft.com/office/word/2010/wordprocessingInk" xmlns:wne="http://schemas.microsoft.com/office/word/2006/wordml" xmlns:wps="http://schemas.microsoft.com/office/word/2010/wordprocessingShape" mc:Ignorable="w14 w15 w16se w16cid wp14">
   <w:body>
+    <w:bookmarkStart w:id="0" w:name="_Hlk46240276" w:displacedByCustomXml="next"/>
+    <w:bookmarkEnd w:id="0" w:displacedByCustomXml="next"/>
     <w:sdt>
       <w:sdtPr>
         <w:rPr>
@@ -54,7 +56,10 @@
               <w:tab w:val="right" w:leader="dot" w:pos="8296"/>
             </w:tabs>
             <w:rPr>
+              <w:rFonts w:asciiTheme="minorHAnsi" w:eastAsiaTheme="minorEastAsia" w:hAnsiTheme="minorHAnsi"/>
               <w:noProof/>
+              <w:sz w:val="21"/>
+              <w:szCs w:val="22"/>
             </w:rPr>
           </w:pPr>
           <w:r>
@@ -66,7 +71,7 @@
           <w:r>
             <w:fldChar w:fldCharType="separate"/>
           </w:r>
-          <w:hyperlink w:anchor="_Toc43409636" w:history="1">
+          <w:hyperlink w:anchor="_Toc46243316" w:history="1">
             <w:r>
               <w:rPr>
                 <w:rStyle w:val="a8"/>
@@ -76,7 +81,10 @@
             </w:r>
             <w:r>
               <w:rPr>
-                <w:noProof/>
+                <w:rFonts w:asciiTheme="minorHAnsi" w:eastAsiaTheme="minorEastAsia" w:hAnsiTheme="minorHAnsi"/>
+                <w:noProof/>
+                <w:sz w:val="21"/>
+                <w:szCs w:val="22"/>
               </w:rPr>
               <w:tab/>
             </w:r>
@@ -106,7 +114,7 @@
                 <w:noProof/>
                 <w:webHidden/>
               </w:rPr>
-              <w:instrText xml:space="preserve"> PAGEREF _Toc43409636 \h </w:instrText>
+              <w:instrText xml:space="preserve"> PAGEREF _Toc46243316 \h </w:instrText>
             </w:r>
             <w:r>
               <w:rPr>
@@ -145,10 +153,13 @@
               <w:tab w:val="right" w:leader="dot" w:pos="8296"/>
             </w:tabs>
             <w:rPr>
+              <w:rFonts w:asciiTheme="minorHAnsi" w:eastAsiaTheme="minorEastAsia" w:hAnsiTheme="minorHAnsi"/>
               <w:noProof/>
+              <w:sz w:val="21"/>
+              <w:szCs w:val="22"/>
             </w:rPr>
           </w:pPr>
-          <w:hyperlink w:anchor="_Toc43409637" w:history="1">
+          <w:hyperlink w:anchor="_Toc46243317" w:history="1">
             <w:r>
               <w:rPr>
                 <w:rStyle w:val="a8"/>
@@ -158,7 +169,10 @@
             </w:r>
             <w:r>
               <w:rPr>
-                <w:noProof/>
+                <w:rFonts w:asciiTheme="minorHAnsi" w:eastAsiaTheme="minorEastAsia" w:hAnsiTheme="minorHAnsi"/>
+                <w:noProof/>
+                <w:sz w:val="21"/>
+                <w:szCs w:val="22"/>
               </w:rPr>
               <w:tab/>
             </w:r>
@@ -188,7 +202,7 @@
                 <w:noProof/>
                 <w:webHidden/>
               </w:rPr>
-              <w:instrText xml:space="preserve"> PAGEREF _Toc43409637 \h </w:instrText>
+              <w:instrText xml:space="preserve"> PAGEREF _Toc46243317 \h </w:instrText>
             </w:r>
             <w:r>
               <w:rPr>
@@ -227,10 +241,13 @@
               <w:tab w:val="right" w:leader="dot" w:pos="8296"/>
             </w:tabs>
             <w:rPr>
+              <w:rFonts w:asciiTheme="minorHAnsi" w:eastAsiaTheme="minorEastAsia" w:hAnsiTheme="minorHAnsi"/>
               <w:noProof/>
+              <w:sz w:val="21"/>
+              <w:szCs w:val="22"/>
             </w:rPr>
           </w:pPr>
-          <w:hyperlink w:anchor="_Toc43409638" w:history="1">
+          <w:hyperlink w:anchor="_Toc46243318" w:history="1">
             <w:r>
               <w:rPr>
                 <w:rStyle w:val="a8"/>
@@ -240,7 +257,10 @@
             </w:r>
             <w:r>
               <w:rPr>
-                <w:noProof/>
+                <w:rFonts w:asciiTheme="minorHAnsi" w:eastAsiaTheme="minorEastAsia" w:hAnsiTheme="minorHAnsi"/>
+                <w:noProof/>
+                <w:sz w:val="21"/>
+                <w:szCs w:val="22"/>
               </w:rPr>
               <w:tab/>
             </w:r>
@@ -270,7 +290,7 @@
                 <w:noProof/>
                 <w:webHidden/>
               </w:rPr>
-              <w:instrText xml:space="preserve"> PAGEREF _Toc43409638 \h </w:instrText>
+              <w:instrText xml:space="preserve"> PAGEREF _Toc46243318 \h </w:instrText>
             </w:r>
             <w:r>
               <w:rPr>
@@ -291,6 +311,896 @@
                 <w:webHidden/>
               </w:rPr>
               <w:t>3</w:t>
+            </w:r>
+            <w:r>
+              <w:rPr>
+                <w:noProof/>
+                <w:webHidden/>
+              </w:rPr>
+              <w:fldChar w:fldCharType="end"/>
+            </w:r>
+          </w:hyperlink>
+        </w:p>
+        <w:p>
+          <w:pPr>
+            <w:pStyle w:val="TOC2"/>
+            <w:tabs>
+              <w:tab w:val="left" w:pos="1260"/>
+              <w:tab w:val="right" w:leader="dot" w:pos="8296"/>
+            </w:tabs>
+            <w:ind w:left="480"/>
+            <w:rPr>
+              <w:rFonts w:asciiTheme="minorHAnsi" w:eastAsiaTheme="minorEastAsia" w:hAnsiTheme="minorHAnsi"/>
+              <w:noProof/>
+              <w:sz w:val="21"/>
+              <w:szCs w:val="22"/>
+            </w:rPr>
+          </w:pPr>
+          <w:hyperlink w:anchor="_Toc46243319" w:history="1">
+            <w:r>
+              <w:rPr>
+                <w:rStyle w:val="a8"/>
+                <w:noProof/>
+              </w:rPr>
+              <w:t>3.1</w:t>
+            </w:r>
+            <w:r>
+              <w:rPr>
+                <w:rFonts w:asciiTheme="minorHAnsi" w:eastAsiaTheme="minorEastAsia" w:hAnsiTheme="minorHAnsi"/>
+                <w:noProof/>
+                <w:sz w:val="21"/>
+                <w:szCs w:val="22"/>
+              </w:rPr>
+              <w:tab/>
+            </w:r>
+            <w:r>
+              <w:rPr>
+                <w:rStyle w:val="a8"/>
+                <w:noProof/>
+              </w:rPr>
+              <w:t>总体方案概述</w:t>
+            </w:r>
+            <w:r>
+              <w:rPr>
+                <w:noProof/>
+                <w:webHidden/>
+              </w:rPr>
+              <w:tab/>
+            </w:r>
+            <w:r>
+              <w:rPr>
+                <w:noProof/>
+                <w:webHidden/>
+              </w:rPr>
+              <w:fldChar w:fldCharType="begin"/>
+            </w:r>
+            <w:r>
+              <w:rPr>
+                <w:noProof/>
+                <w:webHidden/>
+              </w:rPr>
+              <w:instrText xml:space="preserve"> PAGEREF _Toc46243319 \h </w:instrText>
+            </w:r>
+            <w:r>
+              <w:rPr>
+                <w:noProof/>
+                <w:webHidden/>
+              </w:rPr>
+            </w:r>
+            <w:r>
+              <w:rPr>
+                <w:noProof/>
+                <w:webHidden/>
+              </w:rPr>
+              <w:fldChar w:fldCharType="separate"/>
+            </w:r>
+            <w:r>
+              <w:rPr>
+                <w:noProof/>
+                <w:webHidden/>
+              </w:rPr>
+              <w:t>3</w:t>
+            </w:r>
+            <w:r>
+              <w:rPr>
+                <w:noProof/>
+                <w:webHidden/>
+              </w:rPr>
+              <w:fldChar w:fldCharType="end"/>
+            </w:r>
+          </w:hyperlink>
+        </w:p>
+        <w:p>
+          <w:pPr>
+            <w:pStyle w:val="TOC3"/>
+            <w:tabs>
+              <w:tab w:val="left" w:pos="1710"/>
+              <w:tab w:val="right" w:leader="dot" w:pos="8296"/>
+            </w:tabs>
+            <w:ind w:left="960"/>
+            <w:rPr>
+              <w:rFonts w:asciiTheme="minorHAnsi" w:eastAsiaTheme="minorEastAsia" w:hAnsiTheme="minorHAnsi"/>
+              <w:noProof/>
+              <w:sz w:val="21"/>
+              <w:szCs w:val="22"/>
+            </w:rPr>
+          </w:pPr>
+          <w:hyperlink w:anchor="_Toc46243320" w:history="1">
+            <w:r>
+              <w:rPr>
+                <w:rStyle w:val="a8"/>
+                <w:noProof/>
+              </w:rPr>
+              <w:t>3.1.1</w:t>
+            </w:r>
+            <w:r>
+              <w:rPr>
+                <w:rFonts w:asciiTheme="minorHAnsi" w:eastAsiaTheme="minorEastAsia" w:hAnsiTheme="minorHAnsi"/>
+                <w:noProof/>
+                <w:sz w:val="21"/>
+                <w:szCs w:val="22"/>
+              </w:rPr>
+              <w:tab/>
+            </w:r>
+            <w:r>
+              <w:rPr>
+                <w:rStyle w:val="a8"/>
+                <w:noProof/>
+              </w:rPr>
+              <w:t>比特流生成</w:t>
+            </w:r>
+            <w:r>
+              <w:rPr>
+                <w:noProof/>
+                <w:webHidden/>
+              </w:rPr>
+              <w:tab/>
+            </w:r>
+            <w:r>
+              <w:rPr>
+                <w:noProof/>
+                <w:webHidden/>
+              </w:rPr>
+              <w:fldChar w:fldCharType="begin"/>
+            </w:r>
+            <w:r>
+              <w:rPr>
+                <w:noProof/>
+                <w:webHidden/>
+              </w:rPr>
+              <w:instrText xml:space="preserve"> PAGEREF _Toc46243320 \h </w:instrText>
+            </w:r>
+            <w:r>
+              <w:rPr>
+                <w:noProof/>
+                <w:webHidden/>
+              </w:rPr>
+            </w:r>
+            <w:r>
+              <w:rPr>
+                <w:noProof/>
+                <w:webHidden/>
+              </w:rPr>
+              <w:fldChar w:fldCharType="separate"/>
+            </w:r>
+            <w:r>
+              <w:rPr>
+                <w:noProof/>
+                <w:webHidden/>
+              </w:rPr>
+              <w:t>3</w:t>
+            </w:r>
+            <w:r>
+              <w:rPr>
+                <w:noProof/>
+                <w:webHidden/>
+              </w:rPr>
+              <w:fldChar w:fldCharType="end"/>
+            </w:r>
+          </w:hyperlink>
+        </w:p>
+        <w:p>
+          <w:pPr>
+            <w:pStyle w:val="TOC3"/>
+            <w:tabs>
+              <w:tab w:val="left" w:pos="1710"/>
+              <w:tab w:val="right" w:leader="dot" w:pos="8296"/>
+            </w:tabs>
+            <w:ind w:left="960"/>
+            <w:rPr>
+              <w:rFonts w:asciiTheme="minorHAnsi" w:eastAsiaTheme="minorEastAsia" w:hAnsiTheme="minorHAnsi"/>
+              <w:noProof/>
+              <w:sz w:val="21"/>
+              <w:szCs w:val="22"/>
+            </w:rPr>
+          </w:pPr>
+          <w:hyperlink w:anchor="_Toc46243321" w:history="1">
+            <w:r>
+              <w:rPr>
+                <w:rStyle w:val="a8"/>
+                <w:noProof/>
+              </w:rPr>
+              <w:t>3.1.2</w:t>
+            </w:r>
+            <w:r>
+              <w:rPr>
+                <w:rFonts w:asciiTheme="minorHAnsi" w:eastAsiaTheme="minorEastAsia" w:hAnsiTheme="minorHAnsi"/>
+                <w:noProof/>
+                <w:sz w:val="21"/>
+                <w:szCs w:val="22"/>
+              </w:rPr>
+              <w:tab/>
+            </w:r>
+            <w:r>
+              <w:rPr>
+                <w:rStyle w:val="a8"/>
+                <w:noProof/>
+              </w:rPr>
+              <w:t>电源方案</w:t>
+            </w:r>
+            <w:r>
+              <w:rPr>
+                <w:noProof/>
+                <w:webHidden/>
+              </w:rPr>
+              <w:tab/>
+            </w:r>
+            <w:r>
+              <w:rPr>
+                <w:noProof/>
+                <w:webHidden/>
+              </w:rPr>
+              <w:fldChar w:fldCharType="begin"/>
+            </w:r>
+            <w:r>
+              <w:rPr>
+                <w:noProof/>
+                <w:webHidden/>
+              </w:rPr>
+              <w:instrText xml:space="preserve"> PAGEREF _Toc46243321 \h </w:instrText>
+            </w:r>
+            <w:r>
+              <w:rPr>
+                <w:noProof/>
+                <w:webHidden/>
+              </w:rPr>
+            </w:r>
+            <w:r>
+              <w:rPr>
+                <w:noProof/>
+                <w:webHidden/>
+              </w:rPr>
+              <w:fldChar w:fldCharType="separate"/>
+            </w:r>
+            <w:r>
+              <w:rPr>
+                <w:noProof/>
+                <w:webHidden/>
+              </w:rPr>
+              <w:t>3</w:t>
+            </w:r>
+            <w:r>
+              <w:rPr>
+                <w:noProof/>
+                <w:webHidden/>
+              </w:rPr>
+              <w:fldChar w:fldCharType="end"/>
+            </w:r>
+          </w:hyperlink>
+        </w:p>
+        <w:p>
+          <w:pPr>
+            <w:pStyle w:val="TOC3"/>
+            <w:tabs>
+              <w:tab w:val="left" w:pos="1710"/>
+              <w:tab w:val="right" w:leader="dot" w:pos="8296"/>
+            </w:tabs>
+            <w:ind w:left="960"/>
+            <w:rPr>
+              <w:rFonts w:asciiTheme="minorHAnsi" w:eastAsiaTheme="minorEastAsia" w:hAnsiTheme="minorHAnsi"/>
+              <w:noProof/>
+              <w:sz w:val="21"/>
+              <w:szCs w:val="22"/>
+            </w:rPr>
+          </w:pPr>
+          <w:hyperlink w:anchor="_Toc46243322" w:history="1">
+            <w:r>
+              <w:rPr>
+                <w:rStyle w:val="a8"/>
+                <w:noProof/>
+              </w:rPr>
+              <w:t>3.1.3</w:t>
+            </w:r>
+            <w:r>
+              <w:rPr>
+                <w:rFonts w:asciiTheme="minorHAnsi" w:eastAsiaTheme="minorEastAsia" w:hAnsiTheme="minorHAnsi"/>
+                <w:noProof/>
+                <w:sz w:val="21"/>
+                <w:szCs w:val="22"/>
+              </w:rPr>
+              <w:tab/>
+            </w:r>
+            <w:r>
+              <w:rPr>
+                <w:rStyle w:val="a8"/>
+                <w:noProof/>
+              </w:rPr>
+              <w:t>动力方案</w:t>
+            </w:r>
+            <w:r>
+              <w:rPr>
+                <w:noProof/>
+                <w:webHidden/>
+              </w:rPr>
+              <w:tab/>
+            </w:r>
+            <w:r>
+              <w:rPr>
+                <w:noProof/>
+                <w:webHidden/>
+              </w:rPr>
+              <w:fldChar w:fldCharType="begin"/>
+            </w:r>
+            <w:r>
+              <w:rPr>
+                <w:noProof/>
+                <w:webHidden/>
+              </w:rPr>
+              <w:instrText xml:space="preserve"> PAGEREF _Toc46243322 \h </w:instrText>
+            </w:r>
+            <w:r>
+              <w:rPr>
+                <w:noProof/>
+                <w:webHidden/>
+              </w:rPr>
+            </w:r>
+            <w:r>
+              <w:rPr>
+                <w:noProof/>
+                <w:webHidden/>
+              </w:rPr>
+              <w:fldChar w:fldCharType="separate"/>
+            </w:r>
+            <w:r>
+              <w:rPr>
+                <w:noProof/>
+                <w:webHidden/>
+              </w:rPr>
+              <w:t>3</w:t>
+            </w:r>
+            <w:r>
+              <w:rPr>
+                <w:noProof/>
+                <w:webHidden/>
+              </w:rPr>
+              <w:fldChar w:fldCharType="end"/>
+            </w:r>
+          </w:hyperlink>
+        </w:p>
+        <w:p>
+          <w:pPr>
+            <w:pStyle w:val="TOC3"/>
+            <w:tabs>
+              <w:tab w:val="left" w:pos="1710"/>
+              <w:tab w:val="right" w:leader="dot" w:pos="8296"/>
+            </w:tabs>
+            <w:ind w:left="960"/>
+            <w:rPr>
+              <w:rFonts w:asciiTheme="minorHAnsi" w:eastAsiaTheme="minorEastAsia" w:hAnsiTheme="minorHAnsi"/>
+              <w:noProof/>
+              <w:sz w:val="21"/>
+              <w:szCs w:val="22"/>
+            </w:rPr>
+          </w:pPr>
+          <w:hyperlink w:anchor="_Toc46243323" w:history="1">
+            <w:r>
+              <w:rPr>
+                <w:rStyle w:val="a8"/>
+                <w:noProof/>
+              </w:rPr>
+              <w:t>3.1.4</w:t>
+            </w:r>
+            <w:r>
+              <w:rPr>
+                <w:rFonts w:asciiTheme="minorHAnsi" w:eastAsiaTheme="minorEastAsia" w:hAnsiTheme="minorHAnsi"/>
+                <w:noProof/>
+                <w:sz w:val="21"/>
+                <w:szCs w:val="22"/>
+              </w:rPr>
+              <w:tab/>
+            </w:r>
+            <w:r>
+              <w:rPr>
+                <w:rStyle w:val="a8"/>
+                <w:noProof/>
+              </w:rPr>
+              <w:t>程序开发</w:t>
+            </w:r>
+            <w:r>
+              <w:rPr>
+                <w:noProof/>
+                <w:webHidden/>
+              </w:rPr>
+              <w:tab/>
+            </w:r>
+            <w:r>
+              <w:rPr>
+                <w:noProof/>
+                <w:webHidden/>
+              </w:rPr>
+              <w:fldChar w:fldCharType="begin"/>
+            </w:r>
+            <w:r>
+              <w:rPr>
+                <w:noProof/>
+                <w:webHidden/>
+              </w:rPr>
+              <w:instrText xml:space="preserve"> PAGEREF _Toc46243323 \h </w:instrText>
+            </w:r>
+            <w:r>
+              <w:rPr>
+                <w:noProof/>
+                <w:webHidden/>
+              </w:rPr>
+            </w:r>
+            <w:r>
+              <w:rPr>
+                <w:noProof/>
+                <w:webHidden/>
+              </w:rPr>
+              <w:fldChar w:fldCharType="separate"/>
+            </w:r>
+            <w:r>
+              <w:rPr>
+                <w:noProof/>
+                <w:webHidden/>
+              </w:rPr>
+              <w:t>3</w:t>
+            </w:r>
+            <w:r>
+              <w:rPr>
+                <w:noProof/>
+                <w:webHidden/>
+              </w:rPr>
+              <w:fldChar w:fldCharType="end"/>
+            </w:r>
+          </w:hyperlink>
+        </w:p>
+        <w:p>
+          <w:pPr>
+            <w:pStyle w:val="TOC3"/>
+            <w:tabs>
+              <w:tab w:val="left" w:pos="1710"/>
+              <w:tab w:val="right" w:leader="dot" w:pos="8296"/>
+            </w:tabs>
+            <w:ind w:left="960"/>
+            <w:rPr>
+              <w:rFonts w:asciiTheme="minorHAnsi" w:eastAsiaTheme="minorEastAsia" w:hAnsiTheme="minorHAnsi"/>
+              <w:noProof/>
+              <w:sz w:val="21"/>
+              <w:szCs w:val="22"/>
+            </w:rPr>
+          </w:pPr>
+          <w:hyperlink w:anchor="_Toc46243324" w:history="1">
+            <w:r>
+              <w:rPr>
+                <w:rStyle w:val="a8"/>
+                <w:noProof/>
+              </w:rPr>
+              <w:t>3.1.5</w:t>
+            </w:r>
+            <w:r>
+              <w:rPr>
+                <w:rFonts w:asciiTheme="minorHAnsi" w:eastAsiaTheme="minorEastAsia" w:hAnsiTheme="minorHAnsi"/>
+                <w:noProof/>
+                <w:sz w:val="21"/>
+                <w:szCs w:val="22"/>
+              </w:rPr>
+              <w:tab/>
+            </w:r>
+            <w:r>
+              <w:rPr>
+                <w:rStyle w:val="a8"/>
+                <w:noProof/>
+              </w:rPr>
+              <w:t>运行流程</w:t>
+            </w:r>
+            <w:r>
+              <w:rPr>
+                <w:noProof/>
+                <w:webHidden/>
+              </w:rPr>
+              <w:tab/>
+            </w:r>
+            <w:r>
+              <w:rPr>
+                <w:noProof/>
+                <w:webHidden/>
+              </w:rPr>
+              <w:fldChar w:fldCharType="begin"/>
+            </w:r>
+            <w:r>
+              <w:rPr>
+                <w:noProof/>
+                <w:webHidden/>
+              </w:rPr>
+              <w:instrText xml:space="preserve"> PAGEREF _Toc46243324 \h </w:instrText>
+            </w:r>
+            <w:r>
+              <w:rPr>
+                <w:noProof/>
+                <w:webHidden/>
+              </w:rPr>
+            </w:r>
+            <w:r>
+              <w:rPr>
+                <w:noProof/>
+                <w:webHidden/>
+              </w:rPr>
+              <w:fldChar w:fldCharType="separate"/>
+            </w:r>
+            <w:r>
+              <w:rPr>
+                <w:noProof/>
+                <w:webHidden/>
+              </w:rPr>
+              <w:t>4</w:t>
+            </w:r>
+            <w:r>
+              <w:rPr>
+                <w:noProof/>
+                <w:webHidden/>
+              </w:rPr>
+              <w:fldChar w:fldCharType="end"/>
+            </w:r>
+          </w:hyperlink>
+        </w:p>
+        <w:p>
+          <w:pPr>
+            <w:pStyle w:val="TOC2"/>
+            <w:tabs>
+              <w:tab w:val="left" w:pos="1260"/>
+              <w:tab w:val="right" w:leader="dot" w:pos="8296"/>
+            </w:tabs>
+            <w:ind w:left="480"/>
+            <w:rPr>
+              <w:rFonts w:asciiTheme="minorHAnsi" w:eastAsiaTheme="minorEastAsia" w:hAnsiTheme="minorHAnsi"/>
+              <w:noProof/>
+              <w:sz w:val="21"/>
+              <w:szCs w:val="22"/>
+            </w:rPr>
+          </w:pPr>
+          <w:hyperlink w:anchor="_Toc46243325" w:history="1">
+            <w:r>
+              <w:rPr>
+                <w:rStyle w:val="a8"/>
+                <w:noProof/>
+              </w:rPr>
+              <w:t>3.2</w:t>
+            </w:r>
+            <w:r>
+              <w:rPr>
+                <w:rFonts w:asciiTheme="minorHAnsi" w:eastAsiaTheme="minorEastAsia" w:hAnsiTheme="minorHAnsi"/>
+                <w:noProof/>
+                <w:sz w:val="21"/>
+                <w:szCs w:val="22"/>
+              </w:rPr>
+              <w:tab/>
+            </w:r>
+            <w:r>
+              <w:rPr>
+                <w:rStyle w:val="a8"/>
+                <w:noProof/>
+              </w:rPr>
+              <w:t>脉冲产生方案</w:t>
+            </w:r>
+            <w:r>
+              <w:rPr>
+                <w:noProof/>
+                <w:webHidden/>
+              </w:rPr>
+              <w:tab/>
+            </w:r>
+            <w:r>
+              <w:rPr>
+                <w:noProof/>
+                <w:webHidden/>
+              </w:rPr>
+              <w:fldChar w:fldCharType="begin"/>
+            </w:r>
+            <w:r>
+              <w:rPr>
+                <w:noProof/>
+                <w:webHidden/>
+              </w:rPr>
+              <w:instrText xml:space="preserve"> PAGEREF _Toc46243325 \h </w:instrText>
+            </w:r>
+            <w:r>
+              <w:rPr>
+                <w:noProof/>
+                <w:webHidden/>
+              </w:rPr>
+            </w:r>
+            <w:r>
+              <w:rPr>
+                <w:noProof/>
+                <w:webHidden/>
+              </w:rPr>
+              <w:fldChar w:fldCharType="separate"/>
+            </w:r>
+            <w:r>
+              <w:rPr>
+                <w:noProof/>
+                <w:webHidden/>
+              </w:rPr>
+              <w:t>4</w:t>
+            </w:r>
+            <w:r>
+              <w:rPr>
+                <w:noProof/>
+                <w:webHidden/>
+              </w:rPr>
+              <w:fldChar w:fldCharType="end"/>
+            </w:r>
+          </w:hyperlink>
+        </w:p>
+        <w:p>
+          <w:pPr>
+            <w:pStyle w:val="TOC3"/>
+            <w:tabs>
+              <w:tab w:val="left" w:pos="1710"/>
+              <w:tab w:val="right" w:leader="dot" w:pos="8296"/>
+            </w:tabs>
+            <w:ind w:left="960"/>
+            <w:rPr>
+              <w:rFonts w:asciiTheme="minorHAnsi" w:eastAsiaTheme="minorEastAsia" w:hAnsiTheme="minorHAnsi"/>
+              <w:noProof/>
+              <w:sz w:val="21"/>
+              <w:szCs w:val="22"/>
+            </w:rPr>
+          </w:pPr>
+          <w:hyperlink w:anchor="_Toc46243326" w:history="1">
+            <w:r>
+              <w:rPr>
+                <w:rStyle w:val="a8"/>
+                <w:noProof/>
+              </w:rPr>
+              <w:t>3.2.1</w:t>
+            </w:r>
+            <w:r>
+              <w:rPr>
+                <w:rFonts w:asciiTheme="minorHAnsi" w:eastAsiaTheme="minorEastAsia" w:hAnsiTheme="minorHAnsi"/>
+                <w:noProof/>
+                <w:sz w:val="21"/>
+                <w:szCs w:val="22"/>
+              </w:rPr>
+              <w:tab/>
+            </w:r>
+            <w:r>
+              <w:rPr>
+                <w:rStyle w:val="a8"/>
+                <w:noProof/>
+              </w:rPr>
+              <w:t>通用输入/输出接口（GPIO）方案</w:t>
+            </w:r>
+            <w:r>
+              <w:rPr>
+                <w:noProof/>
+                <w:webHidden/>
+              </w:rPr>
+              <w:tab/>
+            </w:r>
+            <w:r>
+              <w:rPr>
+                <w:noProof/>
+                <w:webHidden/>
+              </w:rPr>
+              <w:fldChar w:fldCharType="begin"/>
+            </w:r>
+            <w:r>
+              <w:rPr>
+                <w:noProof/>
+                <w:webHidden/>
+              </w:rPr>
+              <w:instrText xml:space="preserve"> PAGEREF _Toc46243326 \h </w:instrText>
+            </w:r>
+            <w:r>
+              <w:rPr>
+                <w:noProof/>
+                <w:webHidden/>
+              </w:rPr>
+            </w:r>
+            <w:r>
+              <w:rPr>
+                <w:noProof/>
+                <w:webHidden/>
+              </w:rPr>
+              <w:fldChar w:fldCharType="separate"/>
+            </w:r>
+            <w:r>
+              <w:rPr>
+                <w:noProof/>
+                <w:webHidden/>
+              </w:rPr>
+              <w:t>4</w:t>
+            </w:r>
+            <w:r>
+              <w:rPr>
+                <w:noProof/>
+                <w:webHidden/>
+              </w:rPr>
+              <w:fldChar w:fldCharType="end"/>
+            </w:r>
+          </w:hyperlink>
+        </w:p>
+        <w:p>
+          <w:pPr>
+            <w:pStyle w:val="TOC3"/>
+            <w:tabs>
+              <w:tab w:val="left" w:pos="1710"/>
+              <w:tab w:val="right" w:leader="dot" w:pos="8296"/>
+            </w:tabs>
+            <w:ind w:left="960"/>
+            <w:rPr>
+              <w:rFonts w:asciiTheme="minorHAnsi" w:eastAsiaTheme="minorEastAsia" w:hAnsiTheme="minorHAnsi"/>
+              <w:noProof/>
+              <w:sz w:val="21"/>
+              <w:szCs w:val="22"/>
+            </w:rPr>
+          </w:pPr>
+          <w:hyperlink w:anchor="_Toc46243327" w:history="1">
+            <w:r>
+              <w:rPr>
+                <w:rStyle w:val="a8"/>
+                <w:noProof/>
+              </w:rPr>
+              <w:t>3.2.2</w:t>
+            </w:r>
+            <w:r>
+              <w:rPr>
+                <w:rFonts w:asciiTheme="minorHAnsi" w:eastAsiaTheme="minorEastAsia" w:hAnsiTheme="minorHAnsi"/>
+                <w:noProof/>
+                <w:sz w:val="21"/>
+                <w:szCs w:val="22"/>
+              </w:rPr>
+              <w:tab/>
+            </w:r>
+            <w:r>
+              <w:rPr>
+                <w:rStyle w:val="a8"/>
+                <w:noProof/>
+              </w:rPr>
+              <w:t>脉冲宽度调制（PWM）方案</w:t>
+            </w:r>
+            <w:r>
+              <w:rPr>
+                <w:noProof/>
+                <w:webHidden/>
+              </w:rPr>
+              <w:tab/>
+            </w:r>
+            <w:r>
+              <w:rPr>
+                <w:noProof/>
+                <w:webHidden/>
+              </w:rPr>
+              <w:fldChar w:fldCharType="begin"/>
+            </w:r>
+            <w:r>
+              <w:rPr>
+                <w:noProof/>
+                <w:webHidden/>
+              </w:rPr>
+              <w:instrText xml:space="preserve"> PAGEREF _Toc46243327 \h </w:instrText>
+            </w:r>
+            <w:r>
+              <w:rPr>
+                <w:noProof/>
+                <w:webHidden/>
+              </w:rPr>
+            </w:r>
+            <w:r>
+              <w:rPr>
+                <w:noProof/>
+                <w:webHidden/>
+              </w:rPr>
+              <w:fldChar w:fldCharType="separate"/>
+            </w:r>
+            <w:r>
+              <w:rPr>
+                <w:noProof/>
+                <w:webHidden/>
+              </w:rPr>
+              <w:t>4</w:t>
+            </w:r>
+            <w:r>
+              <w:rPr>
+                <w:noProof/>
+                <w:webHidden/>
+              </w:rPr>
+              <w:fldChar w:fldCharType="end"/>
+            </w:r>
+          </w:hyperlink>
+        </w:p>
+        <w:p>
+          <w:pPr>
+            <w:pStyle w:val="TOC2"/>
+            <w:tabs>
+              <w:tab w:val="left" w:pos="1260"/>
+              <w:tab w:val="right" w:leader="dot" w:pos="8296"/>
+            </w:tabs>
+            <w:ind w:left="480"/>
+            <w:rPr>
+              <w:rFonts w:asciiTheme="minorHAnsi" w:eastAsiaTheme="minorEastAsia" w:hAnsiTheme="minorHAnsi"/>
+              <w:noProof/>
+              <w:sz w:val="21"/>
+              <w:szCs w:val="22"/>
+            </w:rPr>
+          </w:pPr>
+          <w:hyperlink w:anchor="_Toc46243328" w:history="1">
+            <w:r>
+              <w:rPr>
+                <w:rStyle w:val="a8"/>
+                <w:noProof/>
+              </w:rPr>
+              <w:t>3.3</w:t>
+            </w:r>
+            <w:r>
+              <w:rPr>
+                <w:rFonts w:asciiTheme="minorHAnsi" w:eastAsiaTheme="minorEastAsia" w:hAnsiTheme="minorHAnsi"/>
+                <w:noProof/>
+                <w:sz w:val="21"/>
+                <w:szCs w:val="22"/>
+              </w:rPr>
+              <w:tab/>
+            </w:r>
+            <w:r>
+              <w:rPr>
+                <w:rStyle w:val="a8"/>
+                <w:noProof/>
+              </w:rPr>
+              <w:t>使用蓝牙模块的通信方案</w:t>
+            </w:r>
+            <w:r>
+              <w:rPr>
+                <w:noProof/>
+                <w:webHidden/>
+              </w:rPr>
+              <w:tab/>
+            </w:r>
+            <w:r>
+              <w:rPr>
+                <w:noProof/>
+                <w:webHidden/>
+              </w:rPr>
+              <w:fldChar w:fldCharType="begin"/>
+            </w:r>
+            <w:r>
+              <w:rPr>
+                <w:noProof/>
+                <w:webHidden/>
+              </w:rPr>
+              <w:instrText xml:space="preserve"> PAGEREF _Toc46243328 \h </w:instrText>
+            </w:r>
+            <w:r>
+              <w:rPr>
+                <w:noProof/>
+                <w:webHidden/>
+              </w:rPr>
+            </w:r>
+            <w:r>
+              <w:rPr>
+                <w:noProof/>
+                <w:webHidden/>
+              </w:rPr>
+              <w:fldChar w:fldCharType="separate"/>
+            </w:r>
+            <w:r>
+              <w:rPr>
+                <w:noProof/>
+                <w:webHidden/>
+              </w:rPr>
+              <w:t>5</w:t>
             </w:r>
             <w:r>
               <w:rPr>
@@ -310,20 +1220,26 @@
             </w:tabs>
             <w:ind w:left="480"/>
             <w:rPr>
+              <w:rFonts w:asciiTheme="minorHAnsi" w:eastAsiaTheme="minorEastAsia" w:hAnsiTheme="minorHAnsi"/>
               <w:noProof/>
+              <w:sz w:val="21"/>
+              <w:szCs w:val="22"/>
             </w:rPr>
           </w:pPr>
-          <w:hyperlink w:anchor="_Toc43409639" w:history="1">
+          <w:hyperlink w:anchor="_Toc46243329" w:history="1">
             <w:r>
               <w:rPr>
                 <w:rStyle w:val="a8"/>
                 <w:noProof/>
               </w:rPr>
-              <w:t>3.1</w:t>
-            </w:r>
-            <w:r>
-              <w:rPr>
-                <w:noProof/>
+              <w:t>3.4</w:t>
+            </w:r>
+            <w:r>
+              <w:rPr>
+                <w:rFonts w:asciiTheme="minorHAnsi" w:eastAsiaTheme="minorEastAsia" w:hAnsiTheme="minorHAnsi"/>
+                <w:noProof/>
+                <w:sz w:val="21"/>
+                <w:szCs w:val="22"/>
               </w:rPr>
               <w:tab/>
             </w:r>
@@ -332,7 +1248,7 @@
                 <w:rStyle w:val="a8"/>
                 <w:noProof/>
               </w:rPr>
-              <w:t>总体方案概述</w:t>
+              <w:t>OLED显示屏界面</w:t>
             </w:r>
             <w:r>
               <w:rPr>
@@ -353,7 +1269,7 @@
                 <w:noProof/>
                 <w:webHidden/>
               </w:rPr>
-              <w:instrText xml:space="preserve"> PAGEREF _Toc43409639 \h </w:instrText>
+              <w:instrText xml:space="preserve"> PAGEREF _Toc46243329 \h </w:instrText>
             </w:r>
             <w:r>
               <w:rPr>
@@ -373,422 +1289,7 @@
                 <w:noProof/>
                 <w:webHidden/>
               </w:rPr>
-              <w:t>3</w:t>
-            </w:r>
-            <w:r>
-              <w:rPr>
-                <w:noProof/>
-                <w:webHidden/>
-              </w:rPr>
-              <w:fldChar w:fldCharType="end"/>
-            </w:r>
-          </w:hyperlink>
-        </w:p>
-        <w:p>
-          <w:pPr>
-            <w:pStyle w:val="TOC3"/>
-            <w:tabs>
-              <w:tab w:val="left" w:pos="1680"/>
-              <w:tab w:val="right" w:leader="dot" w:pos="8296"/>
-            </w:tabs>
-            <w:ind w:left="960"/>
-            <w:rPr>
-              <w:noProof/>
-            </w:rPr>
-          </w:pPr>
-          <w:hyperlink w:anchor="_Toc43409640" w:history="1">
-            <w:r>
-              <w:rPr>
-                <w:rStyle w:val="a8"/>
-                <w:noProof/>
-              </w:rPr>
-              <w:t>3.1.1</w:t>
-            </w:r>
-            <w:r>
-              <w:rPr>
-                <w:noProof/>
-              </w:rPr>
-              <w:tab/>
-            </w:r>
-            <w:r>
-              <w:rPr>
-                <w:rStyle w:val="a8"/>
-                <w:noProof/>
-              </w:rPr>
-              <w:t>比特流生成</w:t>
-            </w:r>
-            <w:r>
-              <w:rPr>
-                <w:noProof/>
-                <w:webHidden/>
-              </w:rPr>
-              <w:tab/>
-            </w:r>
-            <w:r>
-              <w:rPr>
-                <w:noProof/>
-                <w:webHidden/>
-              </w:rPr>
-              <w:fldChar w:fldCharType="begin"/>
-            </w:r>
-            <w:r>
-              <w:rPr>
-                <w:noProof/>
-                <w:webHidden/>
-              </w:rPr>
-              <w:instrText xml:space="preserve"> PAGEREF _Toc43409640 \h </w:instrText>
-            </w:r>
-            <w:r>
-              <w:rPr>
-                <w:noProof/>
-                <w:webHidden/>
-              </w:rPr>
-            </w:r>
-            <w:r>
-              <w:rPr>
-                <w:noProof/>
-                <w:webHidden/>
-              </w:rPr>
-              <w:fldChar w:fldCharType="separate"/>
-            </w:r>
-            <w:r>
-              <w:rPr>
-                <w:noProof/>
-                <w:webHidden/>
-              </w:rPr>
-              <w:t>3</w:t>
-            </w:r>
-            <w:r>
-              <w:rPr>
-                <w:noProof/>
-                <w:webHidden/>
-              </w:rPr>
-              <w:fldChar w:fldCharType="end"/>
-            </w:r>
-          </w:hyperlink>
-        </w:p>
-        <w:p>
-          <w:pPr>
-            <w:pStyle w:val="TOC3"/>
-            <w:tabs>
-              <w:tab w:val="left" w:pos="1680"/>
-              <w:tab w:val="right" w:leader="dot" w:pos="8296"/>
-            </w:tabs>
-            <w:ind w:left="960"/>
-            <w:rPr>
-              <w:noProof/>
-            </w:rPr>
-          </w:pPr>
-          <w:hyperlink w:anchor="_Toc43409641" w:history="1">
-            <w:r>
-              <w:rPr>
-                <w:rStyle w:val="a8"/>
-                <w:noProof/>
-              </w:rPr>
-              <w:t>3.1.2</w:t>
-            </w:r>
-            <w:r>
-              <w:rPr>
-                <w:noProof/>
-              </w:rPr>
-              <w:tab/>
-            </w:r>
-            <w:r>
-              <w:rPr>
-                <w:rStyle w:val="a8"/>
-                <w:noProof/>
-              </w:rPr>
-              <w:t>电源方案</w:t>
-            </w:r>
-            <w:r>
-              <w:rPr>
-                <w:noProof/>
-                <w:webHidden/>
-              </w:rPr>
-              <w:tab/>
-            </w:r>
-            <w:r>
-              <w:rPr>
-                <w:noProof/>
-                <w:webHidden/>
-              </w:rPr>
-              <w:fldChar w:fldCharType="begin"/>
-            </w:r>
-            <w:r>
-              <w:rPr>
-                <w:noProof/>
-                <w:webHidden/>
-              </w:rPr>
-              <w:instrText xml:space="preserve"> PAGEREF _Toc43409641 \h </w:instrText>
-            </w:r>
-            <w:r>
-              <w:rPr>
-                <w:noProof/>
-                <w:webHidden/>
-              </w:rPr>
-            </w:r>
-            <w:r>
-              <w:rPr>
-                <w:noProof/>
-                <w:webHidden/>
-              </w:rPr>
-              <w:fldChar w:fldCharType="separate"/>
-            </w:r>
-            <w:r>
-              <w:rPr>
-                <w:noProof/>
-                <w:webHidden/>
-              </w:rPr>
-              <w:t>3</w:t>
-            </w:r>
-            <w:r>
-              <w:rPr>
-                <w:noProof/>
-                <w:webHidden/>
-              </w:rPr>
-              <w:fldChar w:fldCharType="end"/>
-            </w:r>
-          </w:hyperlink>
-        </w:p>
-        <w:p>
-          <w:pPr>
-            <w:pStyle w:val="TOC3"/>
-            <w:tabs>
-              <w:tab w:val="left" w:pos="1680"/>
-              <w:tab w:val="right" w:leader="dot" w:pos="8296"/>
-            </w:tabs>
-            <w:ind w:left="960"/>
-            <w:rPr>
-              <w:noProof/>
-            </w:rPr>
-          </w:pPr>
-          <w:hyperlink w:anchor="_Toc43409642" w:history="1">
-            <w:r>
-              <w:rPr>
-                <w:rStyle w:val="a8"/>
-                <w:noProof/>
-              </w:rPr>
-              <w:t>3.1.3</w:t>
-            </w:r>
-            <w:r>
-              <w:rPr>
-                <w:noProof/>
-              </w:rPr>
-              <w:tab/>
-            </w:r>
-            <w:r>
-              <w:rPr>
-                <w:rStyle w:val="a8"/>
-                <w:noProof/>
-              </w:rPr>
-              <w:t>动力方案</w:t>
-            </w:r>
-            <w:r>
-              <w:rPr>
-                <w:noProof/>
-                <w:webHidden/>
-              </w:rPr>
-              <w:tab/>
-            </w:r>
-            <w:r>
-              <w:rPr>
-                <w:noProof/>
-                <w:webHidden/>
-              </w:rPr>
-              <w:fldChar w:fldCharType="begin"/>
-            </w:r>
-            <w:r>
-              <w:rPr>
-                <w:noProof/>
-                <w:webHidden/>
-              </w:rPr>
-              <w:instrText xml:space="preserve"> PAGEREF _Toc43409642 \h </w:instrText>
-            </w:r>
-            <w:r>
-              <w:rPr>
-                <w:noProof/>
-                <w:webHidden/>
-              </w:rPr>
-            </w:r>
-            <w:r>
-              <w:rPr>
-                <w:noProof/>
-                <w:webHidden/>
-              </w:rPr>
-              <w:fldChar w:fldCharType="separate"/>
-            </w:r>
-            <w:r>
-              <w:rPr>
-                <w:noProof/>
-                <w:webHidden/>
-              </w:rPr>
-              <w:t>3</w:t>
-            </w:r>
-            <w:r>
-              <w:rPr>
-                <w:noProof/>
-                <w:webHidden/>
-              </w:rPr>
-              <w:fldChar w:fldCharType="end"/>
-            </w:r>
-          </w:hyperlink>
-        </w:p>
-        <w:p>
-          <w:pPr>
-            <w:pStyle w:val="TOC3"/>
-            <w:tabs>
-              <w:tab w:val="left" w:pos="1680"/>
-              <w:tab w:val="right" w:leader="dot" w:pos="8296"/>
-            </w:tabs>
-            <w:ind w:left="960"/>
-            <w:rPr>
-              <w:noProof/>
-            </w:rPr>
-          </w:pPr>
-          <w:hyperlink w:anchor="_Toc43409643" w:history="1">
-            <w:r>
-              <w:rPr>
-                <w:rStyle w:val="a8"/>
-                <w:noProof/>
-              </w:rPr>
-              <w:t>3.1.4</w:t>
-            </w:r>
-            <w:r>
-              <w:rPr>
-                <w:noProof/>
-              </w:rPr>
-              <w:tab/>
-            </w:r>
-            <w:r>
-              <w:rPr>
-                <w:rStyle w:val="a8"/>
-                <w:noProof/>
-              </w:rPr>
-              <w:t>程序开发</w:t>
-            </w:r>
-            <w:r>
-              <w:rPr>
-                <w:noProof/>
-                <w:webHidden/>
-              </w:rPr>
-              <w:tab/>
-            </w:r>
-            <w:r>
-              <w:rPr>
-                <w:noProof/>
-                <w:webHidden/>
-              </w:rPr>
-              <w:fldChar w:fldCharType="begin"/>
-            </w:r>
-            <w:r>
-              <w:rPr>
-                <w:noProof/>
-                <w:webHidden/>
-              </w:rPr>
-              <w:instrText xml:space="preserve"> PAGEREF _Toc43409643 \h </w:instrText>
-            </w:r>
-            <w:r>
-              <w:rPr>
-                <w:noProof/>
-                <w:webHidden/>
-              </w:rPr>
-            </w:r>
-            <w:r>
-              <w:rPr>
-                <w:noProof/>
-                <w:webHidden/>
-              </w:rPr>
-              <w:fldChar w:fldCharType="separate"/>
-            </w:r>
-            <w:r>
-              <w:rPr>
-                <w:noProof/>
-                <w:webHidden/>
-              </w:rPr>
-              <w:t>3</w:t>
-            </w:r>
-            <w:r>
-              <w:rPr>
-                <w:noProof/>
-                <w:webHidden/>
-              </w:rPr>
-              <w:fldChar w:fldCharType="end"/>
-            </w:r>
-          </w:hyperlink>
-        </w:p>
-        <w:p>
-          <w:pPr>
-            <w:pStyle w:val="TOC3"/>
-            <w:tabs>
-              <w:tab w:val="left" w:pos="1680"/>
-              <w:tab w:val="right" w:leader="dot" w:pos="8296"/>
-            </w:tabs>
-            <w:ind w:left="960"/>
-            <w:rPr>
-              <w:noProof/>
-            </w:rPr>
-          </w:pPr>
-          <w:hyperlink w:anchor="_Toc43409644" w:history="1">
-            <w:r>
-              <w:rPr>
-                <w:rStyle w:val="a8"/>
-                <w:noProof/>
-              </w:rPr>
-              <w:t>3.1.5</w:t>
-            </w:r>
-            <w:r>
-              <w:rPr>
-                <w:noProof/>
-              </w:rPr>
-              <w:tab/>
-            </w:r>
-            <w:r>
-              <w:rPr>
-                <w:rStyle w:val="a8"/>
-                <w:noProof/>
-              </w:rPr>
-              <w:t>运行流程</w:t>
-            </w:r>
-            <w:r>
-              <w:rPr>
-                <w:noProof/>
-                <w:webHidden/>
-              </w:rPr>
-              <w:tab/>
-            </w:r>
-            <w:r>
-              <w:rPr>
-                <w:noProof/>
-                <w:webHidden/>
-              </w:rPr>
-              <w:fldChar w:fldCharType="begin"/>
-            </w:r>
-            <w:r>
-              <w:rPr>
-                <w:noProof/>
-                <w:webHidden/>
-              </w:rPr>
-              <w:instrText xml:space="preserve"> PAGEREF _Toc43409644 \h </w:instrText>
-            </w:r>
-            <w:r>
-              <w:rPr>
-                <w:noProof/>
-                <w:webHidden/>
-              </w:rPr>
-            </w:r>
-            <w:r>
-              <w:rPr>
-                <w:noProof/>
-                <w:webHidden/>
-              </w:rPr>
-              <w:fldChar w:fldCharType="separate"/>
-            </w:r>
-            <w:r>
-              <w:rPr>
-                <w:noProof/>
-                <w:webHidden/>
-              </w:rPr>
-              <w:t>3</w:t>
+              <w:t>5</w:t>
             </w:r>
             <w:r>
               <w:rPr>
@@ -803,25 +1304,31 @@
           <w:pPr>
             <w:pStyle w:val="TOC2"/>
             <w:tabs>
-              <w:tab w:val="left" w:pos="1050"/>
+              <w:tab w:val="left" w:pos="1260"/>
               <w:tab w:val="right" w:leader="dot" w:pos="8296"/>
             </w:tabs>
             <w:ind w:left="480"/>
             <w:rPr>
+              <w:rFonts w:asciiTheme="minorHAnsi" w:eastAsiaTheme="minorEastAsia" w:hAnsiTheme="minorHAnsi"/>
               <w:noProof/>
+              <w:sz w:val="21"/>
+              <w:szCs w:val="22"/>
             </w:rPr>
           </w:pPr>
-          <w:hyperlink w:anchor="_Toc43409645" w:history="1">
+          <w:hyperlink w:anchor="_Toc46243330" w:history="1">
             <w:r>
               <w:rPr>
                 <w:rStyle w:val="a8"/>
                 <w:noProof/>
               </w:rPr>
-              <w:t>3.2</w:t>
-            </w:r>
-            <w:r>
-              <w:rPr>
-                <w:noProof/>
+              <w:t>3.5</w:t>
+            </w:r>
+            <w:r>
+              <w:rPr>
+                <w:rFonts w:asciiTheme="minorHAnsi" w:eastAsiaTheme="minorEastAsia" w:hAnsiTheme="minorHAnsi"/>
+                <w:noProof/>
+                <w:sz w:val="21"/>
+                <w:szCs w:val="22"/>
               </w:rPr>
               <w:tab/>
             </w:r>
@@ -830,7 +1337,7 @@
                 <w:rStyle w:val="a8"/>
                 <w:noProof/>
               </w:rPr>
-              <w:t>脉冲产生方案</w:t>
+              <w:t>物理结构</w:t>
             </w:r>
             <w:r>
               <w:rPr>
@@ -851,7 +1358,7 @@
                 <w:noProof/>
                 <w:webHidden/>
               </w:rPr>
-              <w:instrText xml:space="preserve"> PAGEREF _Toc43409645 \h </w:instrText>
+              <w:instrText xml:space="preserve"> PAGEREF _Toc46243330 \h </w:instrText>
             </w:r>
             <w:r>
               <w:rPr>
@@ -871,7 +1378,7 @@
                 <w:noProof/>
                 <w:webHidden/>
               </w:rPr>
-              <w:t>4</w:t>
+              <w:t>5</w:t>
             </w:r>
             <w:r>
               <w:rPr>
@@ -881,30 +1388,37 @@
               <w:fldChar w:fldCharType="end"/>
             </w:r>
           </w:hyperlink>
+          <w:bookmarkStart w:id="1" w:name="_GoBack"/>
+          <w:bookmarkEnd w:id="1"/>
         </w:p>
         <w:p>
           <w:pPr>
-            <w:pStyle w:val="TOC3"/>
+            <w:pStyle w:val="TOC1"/>
             <w:tabs>
-              <w:tab w:val="left" w:pos="1680"/>
+              <w:tab w:val="left" w:pos="420"/>
               <w:tab w:val="right" w:leader="dot" w:pos="8296"/>
             </w:tabs>
-            <w:ind w:left="960"/>
             <w:rPr>
+              <w:rFonts w:asciiTheme="minorHAnsi" w:eastAsiaTheme="minorEastAsia" w:hAnsiTheme="minorHAnsi"/>
               <w:noProof/>
+              <w:sz w:val="21"/>
+              <w:szCs w:val="22"/>
             </w:rPr>
           </w:pPr>
-          <w:hyperlink w:anchor="_Toc43409646" w:history="1">
+          <w:hyperlink w:anchor="_Toc46243331" w:history="1">
             <w:r>
               <w:rPr>
                 <w:rStyle w:val="a8"/>
                 <w:noProof/>
               </w:rPr>
-              <w:t>3.2.1</w:t>
-            </w:r>
-            <w:r>
-              <w:rPr>
-                <w:noProof/>
+              <w:t>4</w:t>
+            </w:r>
+            <w:r>
+              <w:rPr>
+                <w:rFonts w:asciiTheme="minorHAnsi" w:eastAsiaTheme="minorEastAsia" w:hAnsiTheme="minorHAnsi"/>
+                <w:noProof/>
+                <w:sz w:val="21"/>
+                <w:szCs w:val="22"/>
               </w:rPr>
               <w:tab/>
             </w:r>
@@ -913,7 +1427,7 @@
                 <w:rStyle w:val="a8"/>
                 <w:noProof/>
               </w:rPr>
-              <w:t>通用输入/输出接口（GPIO）方案</w:t>
+              <w:t>技术创新点</w:t>
             </w:r>
             <w:r>
               <w:rPr>
@@ -934,7 +1448,7 @@
                 <w:noProof/>
                 <w:webHidden/>
               </w:rPr>
-              <w:instrText xml:space="preserve"> PAGEREF _Toc43409646 \h </w:instrText>
+              <w:instrText xml:space="preserve"> PAGEREF _Toc46243331 \h </w:instrText>
             </w:r>
             <w:r>
               <w:rPr>
@@ -954,90 +1468,7 @@
                 <w:noProof/>
                 <w:webHidden/>
               </w:rPr>
-              <w:t>4</w:t>
-            </w:r>
-            <w:r>
-              <w:rPr>
-                <w:noProof/>
-                <w:webHidden/>
-              </w:rPr>
-              <w:fldChar w:fldCharType="end"/>
-            </w:r>
-          </w:hyperlink>
-        </w:p>
-        <w:p>
-          <w:pPr>
-            <w:pStyle w:val="TOC3"/>
-            <w:tabs>
-              <w:tab w:val="left" w:pos="1680"/>
-              <w:tab w:val="right" w:leader="dot" w:pos="8296"/>
-            </w:tabs>
-            <w:ind w:left="960"/>
-            <w:rPr>
-              <w:noProof/>
-            </w:rPr>
-          </w:pPr>
-          <w:hyperlink w:anchor="_Toc43409647" w:history="1">
-            <w:r>
-              <w:rPr>
-                <w:rStyle w:val="a8"/>
-                <w:noProof/>
-              </w:rPr>
-              <w:t>3.2.2</w:t>
-            </w:r>
-            <w:r>
-              <w:rPr>
-                <w:noProof/>
-              </w:rPr>
-              <w:tab/>
-            </w:r>
-            <w:r>
-              <w:rPr>
-                <w:rStyle w:val="a8"/>
-                <w:noProof/>
-              </w:rPr>
-              <w:t>脉冲宽度调制（PWM）方案</w:t>
-            </w:r>
-            <w:r>
-              <w:rPr>
-                <w:noProof/>
-                <w:webHidden/>
-              </w:rPr>
-              <w:tab/>
-            </w:r>
-            <w:r>
-              <w:rPr>
-                <w:noProof/>
-                <w:webHidden/>
-              </w:rPr>
-              <w:fldChar w:fldCharType="begin"/>
-            </w:r>
-            <w:r>
-              <w:rPr>
-                <w:noProof/>
-                <w:webHidden/>
-              </w:rPr>
-              <w:instrText xml:space="preserve"> PAGEREF _Toc43409647 \h </w:instrText>
-            </w:r>
-            <w:r>
-              <w:rPr>
-                <w:noProof/>
-                <w:webHidden/>
-              </w:rPr>
-            </w:r>
-            <w:r>
-              <w:rPr>
-                <w:noProof/>
-                <w:webHidden/>
-              </w:rPr>
-              <w:fldChar w:fldCharType="separate"/>
-            </w:r>
-            <w:r>
-              <w:rPr>
-                <w:noProof/>
-                <w:webHidden/>
-              </w:rPr>
-              <w:t>4</w:t>
+              <w:t>8</w:t>
             </w:r>
             <w:r>
               <w:rPr>
@@ -1052,25 +1483,31 @@
           <w:pPr>
             <w:pStyle w:val="TOC2"/>
             <w:tabs>
-              <w:tab w:val="left" w:pos="1050"/>
+              <w:tab w:val="left" w:pos="1260"/>
               <w:tab w:val="right" w:leader="dot" w:pos="8296"/>
             </w:tabs>
             <w:ind w:left="480"/>
             <w:rPr>
+              <w:rFonts w:asciiTheme="minorHAnsi" w:eastAsiaTheme="minorEastAsia" w:hAnsiTheme="minorHAnsi"/>
               <w:noProof/>
+              <w:sz w:val="21"/>
+              <w:szCs w:val="22"/>
             </w:rPr>
           </w:pPr>
-          <w:hyperlink w:anchor="_Toc43409648" w:history="1">
+          <w:hyperlink w:anchor="_Toc46243332" w:history="1">
             <w:r>
               <w:rPr>
                 <w:rStyle w:val="a8"/>
                 <w:noProof/>
               </w:rPr>
-              <w:t>3.3</w:t>
-            </w:r>
-            <w:r>
-              <w:rPr>
-                <w:noProof/>
+              <w:t>4.1</w:t>
+            </w:r>
+            <w:r>
+              <w:rPr>
+                <w:rFonts w:asciiTheme="minorHAnsi" w:eastAsiaTheme="minorEastAsia" w:hAnsiTheme="minorHAnsi"/>
+                <w:noProof/>
+                <w:sz w:val="21"/>
+                <w:szCs w:val="22"/>
               </w:rPr>
               <w:tab/>
             </w:r>
@@ -1079,7 +1516,7 @@
                 <w:rStyle w:val="a8"/>
                 <w:noProof/>
               </w:rPr>
-              <w:t>使用蓝牙模块的通信方案</w:t>
+              <w:t>步进电机在安防云台的应用</w:t>
             </w:r>
             <w:r>
               <w:rPr>
@@ -1100,7 +1537,7 @@
                 <w:noProof/>
                 <w:webHidden/>
               </w:rPr>
-              <w:instrText xml:space="preserve"> PAGEREF _Toc43409648 \h </w:instrText>
+              <w:instrText xml:space="preserve"> PAGEREF _Toc46243332 \h </w:instrText>
             </w:r>
             <w:r>
               <w:rPr>
@@ -1120,7 +1557,7 @@
                 <w:noProof/>
                 <w:webHidden/>
               </w:rPr>
-              <w:t>4</w:t>
+              <w:t>8</w:t>
             </w:r>
             <w:r>
               <w:rPr>
@@ -1135,25 +1572,31 @@
           <w:pPr>
             <w:pStyle w:val="TOC2"/>
             <w:tabs>
-              <w:tab w:val="left" w:pos="1050"/>
+              <w:tab w:val="left" w:pos="1260"/>
               <w:tab w:val="right" w:leader="dot" w:pos="8296"/>
             </w:tabs>
             <w:ind w:left="480"/>
             <w:rPr>
+              <w:rFonts w:asciiTheme="minorHAnsi" w:eastAsiaTheme="minorEastAsia" w:hAnsiTheme="minorHAnsi"/>
               <w:noProof/>
+              <w:sz w:val="21"/>
+              <w:szCs w:val="22"/>
             </w:rPr>
           </w:pPr>
-          <w:hyperlink w:anchor="_Toc43409649" w:history="1">
+          <w:hyperlink w:anchor="_Toc46243333" w:history="1">
             <w:r>
               <w:rPr>
                 <w:rStyle w:val="a8"/>
                 <w:noProof/>
               </w:rPr>
-              <w:t>3.4</w:t>
-            </w:r>
-            <w:r>
-              <w:rPr>
-                <w:noProof/>
+              <w:t>4.2</w:t>
+            </w:r>
+            <w:r>
+              <w:rPr>
+                <w:rFonts w:asciiTheme="minorHAnsi" w:eastAsiaTheme="minorEastAsia" w:hAnsiTheme="minorHAnsi"/>
+                <w:noProof/>
+                <w:sz w:val="21"/>
+                <w:szCs w:val="22"/>
               </w:rPr>
               <w:tab/>
             </w:r>
@@ -1162,7 +1605,7 @@
                 <w:rStyle w:val="a8"/>
                 <w:noProof/>
               </w:rPr>
-              <w:t>物理结构</w:t>
+              <w:t>基于wujian100 SoC的类嵌入式操作系统的程序设计</w:t>
             </w:r>
             <w:r>
               <w:rPr>
@@ -1183,7 +1626,7 @@
                 <w:noProof/>
                 <w:webHidden/>
               </w:rPr>
-              <w:instrText xml:space="preserve"> PAGEREF _Toc43409649 \h </w:instrText>
+              <w:instrText xml:space="preserve"> PAGEREF _Toc46243333 \h </w:instrText>
             </w:r>
             <w:r>
               <w:rPr>
@@ -1203,7 +1646,96 @@
                 <w:noProof/>
                 <w:webHidden/>
               </w:rPr>
-              <w:t>5</w:t>
+              <w:t>8</w:t>
+            </w:r>
+            <w:r>
+              <w:rPr>
+                <w:noProof/>
+                <w:webHidden/>
+              </w:rPr>
+              <w:fldChar w:fldCharType="end"/>
+            </w:r>
+          </w:hyperlink>
+        </w:p>
+        <w:p>
+          <w:pPr>
+            <w:pStyle w:val="TOC2"/>
+            <w:tabs>
+              <w:tab w:val="left" w:pos="1260"/>
+              <w:tab w:val="right" w:leader="dot" w:pos="8296"/>
+            </w:tabs>
+            <w:ind w:left="480"/>
+            <w:rPr>
+              <w:rFonts w:asciiTheme="minorHAnsi" w:eastAsiaTheme="minorEastAsia" w:hAnsiTheme="minorHAnsi"/>
+              <w:noProof/>
+              <w:sz w:val="21"/>
+              <w:szCs w:val="22"/>
+            </w:rPr>
+          </w:pPr>
+          <w:hyperlink w:anchor="_Toc46243334" w:history="1">
+            <w:r>
+              <w:rPr>
+                <w:rStyle w:val="a8"/>
+                <w:noProof/>
+              </w:rPr>
+              <w:t>4.3</w:t>
+            </w:r>
+            <w:r>
+              <w:rPr>
+                <w:rFonts w:asciiTheme="minorHAnsi" w:eastAsiaTheme="minorEastAsia" w:hAnsiTheme="minorHAnsi"/>
+                <w:noProof/>
+                <w:sz w:val="21"/>
+                <w:szCs w:val="22"/>
+              </w:rPr>
+              <w:tab/>
+            </w:r>
+            <w:r>
+              <w:rPr>
+                <w:rStyle w:val="a8"/>
+                <w:noProof/>
+              </w:rPr>
+              <w:t>系统资源的极小化运用</w:t>
+            </w:r>
+            <w:r>
+              <w:rPr>
+                <w:noProof/>
+                <w:webHidden/>
+              </w:rPr>
+              <w:tab/>
+            </w:r>
+            <w:r>
+              <w:rPr>
+                <w:noProof/>
+                <w:webHidden/>
+              </w:rPr>
+              <w:fldChar w:fldCharType="begin"/>
+            </w:r>
+            <w:r>
+              <w:rPr>
+                <w:noProof/>
+                <w:webHidden/>
+              </w:rPr>
+              <w:instrText xml:space="preserve"> PAGEREF _Toc46243334 \h </w:instrText>
+            </w:r>
+            <w:r>
+              <w:rPr>
+                <w:noProof/>
+                <w:webHidden/>
+              </w:rPr>
+            </w:r>
+            <w:r>
+              <w:rPr>
+                <w:noProof/>
+                <w:webHidden/>
+              </w:rPr>
+              <w:fldChar w:fldCharType="separate"/>
+            </w:r>
+            <w:r>
+              <w:rPr>
+                <w:noProof/>
+                <w:webHidden/>
+              </w:rPr>
+              <w:t>8</w:t>
             </w:r>
             <w:r>
               <w:rPr>
@@ -1222,20 +1754,26 @@
               <w:tab w:val="right" w:leader="dot" w:pos="8296"/>
             </w:tabs>
             <w:rPr>
+              <w:rFonts w:asciiTheme="minorHAnsi" w:eastAsiaTheme="minorEastAsia" w:hAnsiTheme="minorHAnsi"/>
               <w:noProof/>
+              <w:sz w:val="21"/>
+              <w:szCs w:val="22"/>
             </w:rPr>
           </w:pPr>
-          <w:hyperlink w:anchor="_Toc43409650" w:history="1">
+          <w:hyperlink w:anchor="_Toc46243335" w:history="1">
             <w:r>
               <w:rPr>
                 <w:rStyle w:val="a8"/>
                 <w:noProof/>
               </w:rPr>
-              <w:t>4</w:t>
-            </w:r>
-            <w:r>
-              <w:rPr>
-                <w:noProof/>
+              <w:t>5</w:t>
+            </w:r>
+            <w:r>
+              <w:rPr>
+                <w:rFonts w:asciiTheme="minorHAnsi" w:eastAsiaTheme="minorEastAsia" w:hAnsiTheme="minorHAnsi"/>
+                <w:noProof/>
+                <w:sz w:val="21"/>
+                <w:szCs w:val="22"/>
               </w:rPr>
               <w:tab/>
             </w:r>
@@ -1244,7 +1782,7 @@
                 <w:rStyle w:val="a8"/>
                 <w:noProof/>
               </w:rPr>
-              <w:t>技术创新点</w:t>
+              <w:t>团队介绍</w:t>
             </w:r>
             <w:r>
               <w:rPr>
@@ -1265,7 +1803,7 @@
                 <w:noProof/>
                 <w:webHidden/>
               </w:rPr>
-              <w:instrText xml:space="preserve"> PAGEREF _Toc43409650 \h </w:instrText>
+              <w:instrText xml:space="preserve"> PAGEREF _Toc46243335 \h </w:instrText>
             </w:r>
             <w:r>
               <w:rPr>
@@ -1285,256 +1823,7 @@
                 <w:noProof/>
                 <w:webHidden/>
               </w:rPr>
-              <w:t>6</w:t>
-            </w:r>
-            <w:r>
-              <w:rPr>
-                <w:noProof/>
-                <w:webHidden/>
-              </w:rPr>
-              <w:fldChar w:fldCharType="end"/>
-            </w:r>
-          </w:hyperlink>
-        </w:p>
-        <w:p>
-          <w:pPr>
-            <w:pStyle w:val="TOC2"/>
-            <w:tabs>
-              <w:tab w:val="left" w:pos="1050"/>
-              <w:tab w:val="right" w:leader="dot" w:pos="8296"/>
-            </w:tabs>
-            <w:ind w:left="480"/>
-            <w:rPr>
-              <w:noProof/>
-            </w:rPr>
-          </w:pPr>
-          <w:hyperlink w:anchor="_Toc43409651" w:history="1">
-            <w:r>
-              <w:rPr>
-                <w:rStyle w:val="a8"/>
-                <w:noProof/>
-              </w:rPr>
-              <w:t>4.1</w:t>
-            </w:r>
-            <w:r>
-              <w:rPr>
-                <w:noProof/>
-              </w:rPr>
-              <w:tab/>
-            </w:r>
-            <w:r>
-              <w:rPr>
-                <w:rStyle w:val="a8"/>
-                <w:noProof/>
-              </w:rPr>
-              <w:t>步进电机在安防云台的应用</w:t>
-            </w:r>
-            <w:r>
-              <w:rPr>
-                <w:noProof/>
-                <w:webHidden/>
-              </w:rPr>
-              <w:tab/>
-            </w:r>
-            <w:r>
-              <w:rPr>
-                <w:noProof/>
-                <w:webHidden/>
-              </w:rPr>
-              <w:fldChar w:fldCharType="begin"/>
-            </w:r>
-            <w:r>
-              <w:rPr>
-                <w:noProof/>
-                <w:webHidden/>
-              </w:rPr>
-              <w:instrText xml:space="preserve"> PAGEREF _Toc43409651 \h </w:instrText>
-            </w:r>
-            <w:r>
-              <w:rPr>
-                <w:noProof/>
-                <w:webHidden/>
-              </w:rPr>
-            </w:r>
-            <w:r>
-              <w:rPr>
-                <w:noProof/>
-                <w:webHidden/>
-              </w:rPr>
-              <w:fldChar w:fldCharType="separate"/>
-            </w:r>
-            <w:r>
-              <w:rPr>
-                <w:noProof/>
-                <w:webHidden/>
-              </w:rPr>
-              <w:t>6</w:t>
-            </w:r>
-            <w:r>
-              <w:rPr>
-                <w:noProof/>
-                <w:webHidden/>
-              </w:rPr>
-              <w:fldChar w:fldCharType="end"/>
-            </w:r>
-          </w:hyperlink>
-        </w:p>
-        <w:p>
-          <w:pPr>
-            <w:pStyle w:val="TOC2"/>
-            <w:tabs>
-              <w:tab w:val="left" w:pos="1050"/>
-              <w:tab w:val="right" w:leader="dot" w:pos="8296"/>
-            </w:tabs>
-            <w:ind w:left="480"/>
-            <w:rPr>
-              <w:noProof/>
-            </w:rPr>
-          </w:pPr>
-          <w:hyperlink w:anchor="_Toc43409652" w:history="1">
-            <w:r>
-              <w:rPr>
-                <w:rStyle w:val="a8"/>
-                <w:noProof/>
-              </w:rPr>
-              <w:t>4.2</w:t>
-            </w:r>
-            <w:r>
-              <w:rPr>
-                <w:noProof/>
-              </w:rPr>
-              <w:tab/>
-            </w:r>
-            <w:r>
-              <w:rPr>
-                <w:rStyle w:val="a8"/>
-                <w:noProof/>
-              </w:rPr>
-              <w:t>基于wujian100 SoC的类嵌入式操作系统的程序设计</w:t>
-            </w:r>
-            <w:r>
-              <w:rPr>
-                <w:noProof/>
-                <w:webHidden/>
-              </w:rPr>
-              <w:tab/>
-            </w:r>
-            <w:r>
-              <w:rPr>
-                <w:noProof/>
-                <w:webHidden/>
-              </w:rPr>
-              <w:fldChar w:fldCharType="begin"/>
-            </w:r>
-            <w:r>
-              <w:rPr>
-                <w:noProof/>
-                <w:webHidden/>
-              </w:rPr>
-              <w:instrText xml:space="preserve"> PAGEREF _Toc43409652 \h </w:instrText>
-            </w:r>
-            <w:r>
-              <w:rPr>
-                <w:noProof/>
-                <w:webHidden/>
-              </w:rPr>
-            </w:r>
-            <w:r>
-              <w:rPr>
-                <w:noProof/>
-                <w:webHidden/>
-              </w:rPr>
-              <w:fldChar w:fldCharType="separate"/>
-            </w:r>
-            <w:r>
-              <w:rPr>
-                <w:noProof/>
-                <w:webHidden/>
-              </w:rPr>
-              <w:t>6</w:t>
-            </w:r>
-            <w:r>
-              <w:rPr>
-                <w:noProof/>
-                <w:webHidden/>
-              </w:rPr>
-              <w:fldChar w:fldCharType="end"/>
-            </w:r>
-          </w:hyperlink>
-        </w:p>
-        <w:p>
-          <w:pPr>
-            <w:pStyle w:val="TOC2"/>
-            <w:tabs>
-              <w:tab w:val="left" w:pos="1050"/>
-              <w:tab w:val="right" w:leader="dot" w:pos="8296"/>
-            </w:tabs>
-            <w:ind w:left="480"/>
-            <w:rPr>
-              <w:noProof/>
-            </w:rPr>
-          </w:pPr>
-          <w:hyperlink w:anchor="_Toc43409653" w:history="1">
-            <w:r>
-              <w:rPr>
-                <w:rStyle w:val="a8"/>
-                <w:noProof/>
-              </w:rPr>
-              <w:t>4.3</w:t>
-            </w:r>
-            <w:r>
-              <w:rPr>
-                <w:noProof/>
-              </w:rPr>
-              <w:tab/>
-            </w:r>
-            <w:r>
-              <w:rPr>
-                <w:rStyle w:val="a8"/>
-                <w:noProof/>
-              </w:rPr>
-              <w:t>系统资源的极小化运用</w:t>
-            </w:r>
-            <w:r>
-              <w:rPr>
-                <w:noProof/>
-                <w:webHidden/>
-              </w:rPr>
-              <w:tab/>
-            </w:r>
-            <w:r>
-              <w:rPr>
-                <w:noProof/>
-                <w:webHidden/>
-              </w:rPr>
-              <w:fldChar w:fldCharType="begin"/>
-            </w:r>
-            <w:r>
-              <w:rPr>
-                <w:noProof/>
-                <w:webHidden/>
-              </w:rPr>
-              <w:instrText xml:space="preserve"> PAGEREF _Toc43409653 \h </w:instrText>
-            </w:r>
-            <w:r>
-              <w:rPr>
-                <w:noProof/>
-                <w:webHidden/>
-              </w:rPr>
-            </w:r>
-            <w:r>
-              <w:rPr>
-                <w:noProof/>
-                <w:webHidden/>
-              </w:rPr>
-              <w:fldChar w:fldCharType="separate"/>
-            </w:r>
-            <w:r>
-              <w:rPr>
-                <w:noProof/>
-                <w:webHidden/>
-              </w:rPr>
-              <w:t>6</w:t>
+              <w:t>9</w:t>
             </w:r>
             <w:r>
               <w:rPr>
@@ -1553,20 +1842,26 @@
               <w:tab w:val="right" w:leader="dot" w:pos="8296"/>
             </w:tabs>
             <w:rPr>
+              <w:rFonts w:asciiTheme="minorHAnsi" w:eastAsiaTheme="minorEastAsia" w:hAnsiTheme="minorHAnsi"/>
               <w:noProof/>
+              <w:sz w:val="21"/>
+              <w:szCs w:val="22"/>
             </w:rPr>
           </w:pPr>
-          <w:hyperlink w:anchor="_Toc43409654" w:history="1">
+          <w:hyperlink w:anchor="_Toc46243336" w:history="1">
             <w:r>
               <w:rPr>
                 <w:rStyle w:val="a8"/>
                 <w:noProof/>
               </w:rPr>
-              <w:t>5</w:t>
-            </w:r>
-            <w:r>
-              <w:rPr>
-                <w:noProof/>
+              <w:t>6</w:t>
+            </w:r>
+            <w:r>
+              <w:rPr>
+                <w:rFonts w:asciiTheme="minorHAnsi" w:eastAsiaTheme="minorEastAsia" w:hAnsiTheme="minorHAnsi"/>
+                <w:noProof/>
+                <w:sz w:val="21"/>
+                <w:szCs w:val="22"/>
               </w:rPr>
               <w:tab/>
             </w:r>
@@ -1575,7 +1870,7 @@
                 <w:rStyle w:val="a8"/>
                 <w:noProof/>
               </w:rPr>
-              <w:t>团队介绍</w:t>
+              <w:t>后续工作</w:t>
             </w:r>
             <w:r>
               <w:rPr>
@@ -1596,7 +1891,7 @@
                 <w:noProof/>
                 <w:webHidden/>
               </w:rPr>
-              <w:instrText xml:space="preserve"> PAGEREF _Toc43409654 \h </w:instrText>
+              <w:instrText xml:space="preserve"> PAGEREF _Toc46243336 \h </w:instrText>
             </w:r>
             <w:r>
               <w:rPr>
@@ -1616,7 +1911,7 @@
                 <w:noProof/>
                 <w:webHidden/>
               </w:rPr>
-              <w:t>7</w:t>
+              <w:t>9</w:t>
             </w:r>
             <w:r>
               <w:rPr>
@@ -1635,20 +1930,26 @@
               <w:tab w:val="right" w:leader="dot" w:pos="8296"/>
             </w:tabs>
             <w:rPr>
+              <w:rFonts w:asciiTheme="minorHAnsi" w:eastAsiaTheme="minorEastAsia" w:hAnsiTheme="minorHAnsi"/>
               <w:noProof/>
+              <w:sz w:val="21"/>
+              <w:szCs w:val="22"/>
             </w:rPr>
           </w:pPr>
-          <w:hyperlink w:anchor="_Toc43409655" w:history="1">
+          <w:hyperlink w:anchor="_Toc46243337" w:history="1">
             <w:r>
               <w:rPr>
                 <w:rStyle w:val="a8"/>
                 <w:noProof/>
               </w:rPr>
-              <w:t>6</w:t>
-            </w:r>
-            <w:r>
-              <w:rPr>
-                <w:noProof/>
+              <w:t>7</w:t>
+            </w:r>
+            <w:r>
+              <w:rPr>
+                <w:rFonts w:asciiTheme="minorHAnsi" w:eastAsiaTheme="minorEastAsia" w:hAnsiTheme="minorHAnsi"/>
+                <w:noProof/>
+                <w:sz w:val="21"/>
+                <w:szCs w:val="22"/>
               </w:rPr>
               <w:tab/>
             </w:r>
@@ -1657,7 +1958,7 @@
                 <w:rStyle w:val="a8"/>
                 <w:noProof/>
               </w:rPr>
-              <w:t>后续工作</w:t>
+              <w:t>项目心得体会</w:t>
             </w:r>
             <w:r>
               <w:rPr>
@@ -1678,7 +1979,7 @@
                 <w:noProof/>
                 <w:webHidden/>
               </w:rPr>
-              <w:instrText xml:space="preserve"> PAGEREF _Toc43409655 \h </w:instrText>
+              <w:instrText xml:space="preserve"> PAGEREF _Toc46243337 \h </w:instrText>
             </w:r>
             <w:r>
               <w:rPr>
@@ -1698,89 +1999,7 @@
                 <w:noProof/>
                 <w:webHidden/>
               </w:rPr>
-              <w:t>7</w:t>
-            </w:r>
-            <w:r>
-              <w:rPr>
-                <w:noProof/>
-                <w:webHidden/>
-              </w:rPr>
-              <w:fldChar w:fldCharType="end"/>
-            </w:r>
-          </w:hyperlink>
-        </w:p>
-        <w:p>
-          <w:pPr>
-            <w:pStyle w:val="TOC1"/>
-            <w:tabs>
-              <w:tab w:val="left" w:pos="420"/>
-              <w:tab w:val="right" w:leader="dot" w:pos="8296"/>
-            </w:tabs>
-            <w:rPr>
-              <w:noProof/>
-            </w:rPr>
-          </w:pPr>
-          <w:hyperlink w:anchor="_Toc43409656" w:history="1">
-            <w:r>
-              <w:rPr>
-                <w:rStyle w:val="a8"/>
-                <w:noProof/>
-              </w:rPr>
-              <w:t>7</w:t>
-            </w:r>
-            <w:r>
-              <w:rPr>
-                <w:noProof/>
-              </w:rPr>
-              <w:tab/>
-            </w:r>
-            <w:r>
-              <w:rPr>
-                <w:rStyle w:val="a8"/>
-                <w:noProof/>
-              </w:rPr>
-              <w:t>项目心得体会</w:t>
-            </w:r>
-            <w:r>
-              <w:rPr>
-                <w:noProof/>
-                <w:webHidden/>
-              </w:rPr>
-              <w:tab/>
-            </w:r>
-            <w:r>
-              <w:rPr>
-                <w:noProof/>
-                <w:webHidden/>
-              </w:rPr>
-              <w:fldChar w:fldCharType="begin"/>
-            </w:r>
-            <w:r>
-              <w:rPr>
-                <w:noProof/>
-                <w:webHidden/>
-              </w:rPr>
-              <w:instrText xml:space="preserve"> PAGEREF _Toc43409656 \h </w:instrText>
-            </w:r>
-            <w:r>
-              <w:rPr>
-                <w:noProof/>
-                <w:webHidden/>
-              </w:rPr>
-            </w:r>
-            <w:r>
-              <w:rPr>
-                <w:noProof/>
-                <w:webHidden/>
-              </w:rPr>
-              <w:fldChar w:fldCharType="separate"/>
-            </w:r>
-            <w:r>
-              <w:rPr>
-                <w:noProof/>
-                <w:webHidden/>
-              </w:rPr>
-              <w:t>7</w:t>
+              <w:t>9</w:t>
             </w:r>
             <w:r>
               <w:rPr>
@@ -1899,14 +2118,14 @@
         <w:pStyle w:val="1"/>
         <w:spacing w:before="156" w:after="156"/>
       </w:pPr>
-      <w:bookmarkStart w:id="0" w:name="_Toc43409636"/>
+      <w:bookmarkStart w:id="2" w:name="_Toc46243316"/>
       <w:r>
         <w:rPr>
           <w:rFonts w:hint="eastAsia"/>
         </w:rPr>
         <w:t>背景</w:t>
       </w:r>
-      <w:bookmarkEnd w:id="0"/>
+      <w:bookmarkEnd w:id="2"/>
     </w:p>
     <w:p>
       <w:r>
@@ -1952,16 +2171,21 @@
         <w:rPr>
           <w:rFonts w:hint="eastAsia"/>
         </w:rPr>
-        <w:t>某度摄像头</w:t>
+        <w:t>某度摄像</w:t>
       </w:r>
       <w:proofErr w:type="gramEnd"/>
       <w:r>
         <w:rPr>
           <w:rFonts w:hint="eastAsia"/>
         </w:rPr>
+        <w:t>头</w:t>
+      </w:r>
+      <w:r>
+        <w:rPr>
+          <w:rFonts w:hint="eastAsia"/>
+        </w:rPr>
         <w:t>，到用于运动拍摄的</w:t>
       </w:r>
-      <w:proofErr w:type="spellStart"/>
       <w:r>
         <w:rPr>
           <w:rFonts w:hint="eastAsia"/>
@@ -1972,14 +2196,7 @@
         <w:rPr>
           <w:rFonts w:hint="eastAsia"/>
         </w:rPr>
-        <w:t>Pro</w:t>
-      </w:r>
-      <w:proofErr w:type="spellEnd"/>
-      <w:r>
-        <w:rPr>
-          <w:rFonts w:hint="eastAsia"/>
-        </w:rPr>
-        <w:t>摄像头</w:t>
+        <w:t>Pro摄像头</w:t>
       </w:r>
       <w:r>
         <w:rPr>
@@ -2012,18 +2229,12 @@
         </w:rPr>
         <w:t>手机</w:t>
       </w:r>
-      <w:r>
-        <w:rPr>
-          <w:rFonts w:hint="eastAsia"/>
-        </w:rPr>
-        <w:t>云</w:t>
-      </w:r>
       <w:proofErr w:type="gramEnd"/>
       <w:r>
         <w:rPr>
           <w:rFonts w:hint="eastAsia"/>
         </w:rPr>
-        <w:t>台</w:t>
+        <w:t>云台</w:t>
       </w:r>
       <w:r>
         <w:rPr>
@@ -2036,14 +2247,14 @@
         <w:rPr>
           <w:rFonts w:hint="eastAsia"/>
         </w:rPr>
-        <w:t>某影相机</w:t>
+        <w:t>某影相</w:t>
       </w:r>
       <w:proofErr w:type="gramEnd"/>
       <w:r>
         <w:rPr>
           <w:rFonts w:hint="eastAsia"/>
         </w:rPr>
-        <w:t>云台</w:t>
+        <w:t>机云台</w:t>
       </w:r>
       <w:r>
         <w:rPr>
@@ -2206,14 +2417,14 @@
         <w:pStyle w:val="1"/>
         <w:spacing w:before="156" w:after="156"/>
       </w:pPr>
-      <w:bookmarkStart w:id="1" w:name="_Toc43409637"/>
+      <w:bookmarkStart w:id="3" w:name="_Toc46243317"/>
       <w:r>
         <w:rPr>
           <w:rFonts w:hint="eastAsia"/>
         </w:rPr>
         <w:t>简介</w:t>
       </w:r>
-      <w:bookmarkEnd w:id="1"/>
+      <w:bookmarkEnd w:id="3"/>
     </w:p>
     <w:p>
       <w:pPr>
@@ -2221,7 +2432,7 @@
           <w:i/>
         </w:rPr>
       </w:pPr>
-      <w:bookmarkStart w:id="2" w:name="_Hlk43387372"/>
+      <w:bookmarkStart w:id="4" w:name="_Hlk43387372"/>
       <w:r>
         <w:rPr>
           <w:rFonts w:hint="eastAsia"/>
@@ -2259,14 +2470,14 @@
         <w:rPr>
           <w:rFonts w:hint="eastAsia"/>
         </w:rPr>
-        <w:t>济小台</w:t>
+        <w:t>济小</w:t>
       </w:r>
       <w:proofErr w:type="gramEnd"/>
       <w:r>
         <w:rPr>
           <w:rFonts w:hint="eastAsia"/>
         </w:rPr>
-        <w:t>可以</w:t>
+        <w:t>台可以</w:t>
       </w:r>
       <w:r>
         <w:rPr>
@@ -2274,14 +2485,14 @@
         </w:rPr>
         <w:t>在360度全方位的极大空间运转下，适用于多种应用场合，可以用在摄像机的精确快速监视，物体捕捉。</w:t>
       </w:r>
-      <w:bookmarkEnd w:id="2"/>
+      <w:bookmarkEnd w:id="4"/>
       <w:r>
         <w:rPr>
           <w:rFonts w:hint="eastAsia"/>
         </w:rPr>
         <w:t>其</w:t>
       </w:r>
-      <w:bookmarkStart w:id="3" w:name="_Hlk43387423"/>
+      <w:bookmarkStart w:id="5" w:name="_Hlk43387423"/>
       <w:r>
         <w:rPr>
           <w:rFonts w:hint="eastAsia"/>
@@ -2311,7 +2522,7 @@
         </w:rPr>
         <w:t>。</w:t>
       </w:r>
-      <w:bookmarkEnd w:id="3"/>
+      <w:bookmarkEnd w:id="5"/>
     </w:p>
     <w:p/>
     <w:p>
@@ -2557,14 +2768,14 @@
         <w:rPr>
           <w:rFonts w:hint="eastAsia"/>
         </w:rPr>
-        <w:t>在济小台的蓝牙通讯</w:t>
+        <w:t>在济小台的蓝牙通</w:t>
       </w:r>
       <w:proofErr w:type="gramEnd"/>
       <w:r>
         <w:rPr>
           <w:rFonts w:hint="eastAsia"/>
         </w:rPr>
-        <w:t>模块，使得手机、电脑等设备实时接入控制</w:t>
+        <w:t>讯模块，使得手机、电脑等设备实时接入控制</w:t>
       </w:r>
       <w:r>
         <w:rPr>
@@ -2583,14 +2794,14 @@
         <w:rPr>
           <w:rFonts w:hint="eastAsia"/>
         </w:rPr>
-        <w:t>接入蓝牙</w:t>
+        <w:t>接入蓝</w:t>
       </w:r>
       <w:proofErr w:type="gramEnd"/>
       <w:r>
         <w:rPr>
           <w:rFonts w:hint="eastAsia"/>
         </w:rPr>
-        <w:t>mesh协议，与家中网关通讯</w:t>
+        <w:t>牙mesh协议，与家中网关通讯</w:t>
       </w:r>
       <w:r>
         <w:rPr>
@@ -2610,42 +2821,42 @@
         <w:pStyle w:val="1"/>
         <w:spacing w:before="156" w:after="156"/>
       </w:pPr>
-      <w:bookmarkStart w:id="4" w:name="_Toc43409638"/>
+      <w:bookmarkStart w:id="6" w:name="_Toc46243318"/>
       <w:r>
         <w:rPr>
           <w:rFonts w:hint="eastAsia"/>
         </w:rPr>
         <w:t>设计方案描述</w:t>
       </w:r>
-      <w:bookmarkEnd w:id="4"/>
+      <w:bookmarkEnd w:id="6"/>
     </w:p>
     <w:p>
       <w:pPr>
         <w:pStyle w:val="2"/>
         <w:spacing w:before="156" w:after="156"/>
       </w:pPr>
-      <w:bookmarkStart w:id="5" w:name="_Toc43409639"/>
+      <w:bookmarkStart w:id="7" w:name="_Toc46243319"/>
       <w:r>
         <w:rPr>
           <w:rFonts w:hint="eastAsia"/>
         </w:rPr>
         <w:t>总体方案概述</w:t>
       </w:r>
-      <w:bookmarkEnd w:id="5"/>
+      <w:bookmarkEnd w:id="7"/>
     </w:p>
     <w:p>
       <w:pPr>
         <w:pStyle w:val="3"/>
         <w:spacing w:before="156" w:after="156"/>
       </w:pPr>
-      <w:bookmarkStart w:id="6" w:name="_Toc43409640"/>
+      <w:bookmarkStart w:id="8" w:name="_Toc46243320"/>
       <w:r>
         <w:rPr>
           <w:rFonts w:hint="eastAsia"/>
         </w:rPr>
         <w:t>比特流生成</w:t>
       </w:r>
-      <w:bookmarkEnd w:id="6"/>
+      <w:bookmarkEnd w:id="8"/>
     </w:p>
     <w:p>
       <w:r>
@@ -2654,11 +2865,9 @@
         </w:rPr>
         <w:t>本节内容是在参考</w:t>
       </w:r>
-      <w:proofErr w:type="spellStart"/>
       <w:r>
         <w:t>Lianglonghui</w:t>
       </w:r>
-      <w:proofErr w:type="spellEnd"/>
       <w:r>
         <w:rPr>
           <w:rFonts w:hint="eastAsia"/>
@@ -2719,21 +2928,7 @@
         <w:rPr>
           <w:rFonts w:hint="eastAsia"/>
         </w:rPr>
-        <w:t>首先使用</w:t>
-      </w:r>
-      <w:proofErr w:type="spellStart"/>
-      <w:r>
-        <w:rPr>
-          <w:rFonts w:hint="eastAsia"/>
-        </w:rPr>
-        <w:t>Vivado</w:t>
-      </w:r>
-      <w:proofErr w:type="spellEnd"/>
-      <w:r>
-        <w:rPr>
-          <w:rFonts w:hint="eastAsia"/>
-        </w:rPr>
-        <w:t>综合生成将所有所需要的文件添加至源文件以及约束文件目录中，之后需要添加硬件时许约束语句、修改时钟管脚，最后进行比特流生成。生成的比特</w:t>
+        <w:t>首先使用Vivado综合生成将所有所需要的文件添加至源文件以及约束文件目录中，之后需要添加硬件时许约束语句、修改时钟管脚，最后进行比特流生成。生成的比特</w:t>
       </w:r>
       <w:proofErr w:type="gramStart"/>
       <w:r>
@@ -2764,7 +2959,7 @@
         <w:pStyle w:val="3"/>
         <w:spacing w:before="156" w:after="156"/>
       </w:pPr>
-      <w:bookmarkStart w:id="7" w:name="_Toc43409641"/>
+      <w:bookmarkStart w:id="9" w:name="_Toc46243321"/>
       <w:r>
         <w:rPr>
           <w:rFonts w:hint="eastAsia"/>
@@ -2777,14 +2972,38 @@
         </w:rPr>
         <w:t>方案</w:t>
       </w:r>
-      <w:bookmarkEnd w:id="7"/>
-    </w:p>
-    <w:p>
-      <w:r>
-        <w:rPr>
-          <w:rFonts w:hint="eastAsia"/>
-        </w:rPr>
-        <w:t>整个系统分为两个电源，一个是为</w:t>
+      <w:bookmarkEnd w:id="9"/>
+    </w:p>
+    <w:p>
+      <w:r>
+        <w:rPr>
+          <w:rFonts w:hint="eastAsia"/>
+        </w:rPr>
+        <w:t>整个系统</w:t>
+      </w:r>
+      <w:r>
+        <w:rPr>
+          <w:rFonts w:hint="eastAsia"/>
+        </w:rPr>
+        <w:t>可</w:t>
+      </w:r>
+      <w:r>
+        <w:rPr>
+          <w:rFonts w:hint="eastAsia"/>
+        </w:rPr>
+        <w:t>分为两</w:t>
+      </w:r>
+      <w:r>
+        <w:rPr>
+          <w:rFonts w:hint="eastAsia"/>
+        </w:rPr>
+        <w:t>部分</w:t>
+      </w:r>
+      <w:r>
+        <w:rPr>
+          <w:rFonts w:hint="eastAsia"/>
+        </w:rPr>
+        <w:t>电源，一个是为</w:t>
       </w:r>
       <w:r>
         <w:t>FPGA</w:t>
@@ -2799,7 +3018,13 @@
         <w:rPr>
           <w:rFonts w:hint="eastAsia"/>
         </w:rPr>
-        <w:t>进行供电的220</w:t>
+        <w:t>进行供电的</w:t>
+      </w:r>
+      <w:r>
+        <w:rPr>
+          <w:rFonts w:hint="eastAsia"/>
+        </w:rPr>
+        <w:t>直流5</w:t>
       </w:r>
       <w:r>
         <w:t>V</w:t>
@@ -2808,22 +3033,142 @@
         <w:rPr>
           <w:rFonts w:hint="eastAsia"/>
         </w:rPr>
-        <w:t>整流模块；另外一个是为步进驱动器和电机供电的直流开关电源，参数为1</w:t>
-      </w:r>
-      <w:r>
-        <w:t>2V</w:t>
-      </w:r>
-      <w:r>
-        <w:t xml:space="preserve"> </w:t>
-      </w:r>
-      <w:r>
-        <w:t>6A</w:t>
-      </w:r>
-      <w:r>
-        <w:rPr>
-          <w:rFonts w:hint="eastAsia"/>
-        </w:rPr>
-        <w:t>直流输出。</w:t>
+        <w:t>部分</w:t>
+      </w:r>
+      <w:r>
+        <w:rPr>
+          <w:rFonts w:hint="eastAsia"/>
+        </w:rPr>
+        <w:t>；另外一个是为步进驱动器和电机供电的</w:t>
+      </w:r>
+      <w:r>
+        <w:rPr>
+          <w:rFonts w:hint="eastAsia"/>
+        </w:rPr>
+        <w:t>直流12</w:t>
+      </w:r>
+      <w:r>
+        <w:t>V</w:t>
+      </w:r>
+      <w:r>
+        <w:rPr>
+          <w:rFonts w:hint="eastAsia"/>
+        </w:rPr>
+        <w:t>电源</w:t>
+      </w:r>
+      <w:r>
+        <w:rPr>
+          <w:rFonts w:hint="eastAsia"/>
+        </w:rPr>
+        <w:t>。两部分电源采用一个A</w:t>
+      </w:r>
+      <w:r>
+        <w:t>C</w:t>
+      </w:r>
+      <w:r>
+        <w:rPr>
+          <w:rFonts w:hint="eastAsia"/>
+        </w:rPr>
+        <w:t>220</w:t>
+      </w:r>
+      <w:r>
+        <w:t>V</w:t>
+      </w:r>
+      <w:r>
+        <w:rPr>
+          <w:rFonts w:hint="eastAsia"/>
+        </w:rPr>
+        <w:t>转D</w:t>
+      </w:r>
+      <w:r>
+        <w:t xml:space="preserve">C </w:t>
+      </w:r>
+      <w:r>
+        <w:rPr>
+          <w:rFonts w:hint="eastAsia"/>
+        </w:rPr>
+        <w:t>12</w:t>
+      </w:r>
+      <w:r>
+        <w:t>V</w:t>
+      </w:r>
+      <w:r>
+        <w:rPr>
+          <w:rFonts w:hint="eastAsia"/>
+        </w:rPr>
+        <w:t>~8</w:t>
+      </w:r>
+      <w:r>
+        <w:t>A</w:t>
+      </w:r>
+      <w:r>
+        <w:rPr>
+          <w:rFonts w:hint="eastAsia"/>
+        </w:rPr>
+        <w:t>的电源适配器供电,</w:t>
+      </w:r>
+      <w:r>
+        <w:t>12V</w:t>
+      </w:r>
+      <w:r>
+        <w:rPr>
+          <w:rFonts w:hint="eastAsia"/>
+        </w:rPr>
+        <w:t>直接给驱动部分供电，12</w:t>
+      </w:r>
+      <w:r>
+        <w:t>V</w:t>
+      </w:r>
+      <w:r>
+        <w:rPr>
+          <w:rFonts w:hint="eastAsia"/>
+        </w:rPr>
+        <w:t>再经过5</w:t>
+      </w:r>
+      <w:r>
+        <w:t>V</w:t>
+      </w:r>
+      <w:r>
+        <w:rPr>
+          <w:rFonts w:hint="eastAsia"/>
+        </w:rPr>
+        <w:t>降压后给F</w:t>
+      </w:r>
+      <w:r>
+        <w:t>PGA</w:t>
+      </w:r>
+      <w:r>
+        <w:rPr>
+          <w:rFonts w:hint="eastAsia"/>
+        </w:rPr>
+        <w:t>控制部分供电，5</w:t>
+      </w:r>
+      <w:r>
+        <w:t>V</w:t>
+      </w:r>
+      <w:r>
+        <w:rPr>
+          <w:rFonts w:hint="eastAsia"/>
+        </w:rPr>
+        <w:t>稳压采用L</w:t>
+      </w:r>
+      <w:r>
+        <w:t>M1084</w:t>
+      </w:r>
+      <w:r>
+        <w:rPr>
+          <w:rFonts w:hint="eastAsia"/>
+        </w:rPr>
+        <w:t>芯片方案，最大输出电流可达5</w:t>
+      </w:r>
+      <w:r>
+        <w:t>A</w:t>
+      </w:r>
+      <w:r>
+        <w:rPr>
+          <w:rFonts w:hint="eastAsia"/>
+        </w:rPr>
+        <w:t>。</w:t>
       </w:r>
     </w:p>
     <w:p>
@@ -2831,14 +3176,14 @@
         <w:pStyle w:val="3"/>
         <w:spacing w:before="156" w:after="156"/>
       </w:pPr>
-      <w:bookmarkStart w:id="8" w:name="_Toc43409642"/>
+      <w:bookmarkStart w:id="10" w:name="_Toc46243322"/>
       <w:r>
         <w:rPr>
           <w:rFonts w:hint="eastAsia"/>
         </w:rPr>
         <w:t>动力方案</w:t>
       </w:r>
-      <w:bookmarkEnd w:id="8"/>
+      <w:bookmarkEnd w:id="10"/>
     </w:p>
     <w:p>
       <w:r>
@@ -2915,20 +3260,21 @@
         <w:pStyle w:val="3"/>
         <w:spacing w:before="156" w:after="156"/>
       </w:pPr>
-      <w:bookmarkStart w:id="9" w:name="_Toc43409643"/>
+      <w:bookmarkStart w:id="11" w:name="_Toc46243323"/>
       <w:r>
         <w:rPr>
           <w:rFonts w:hint="eastAsia"/>
         </w:rPr>
         <w:t>程序开发</w:t>
       </w:r>
-      <w:bookmarkEnd w:id="9"/>
-    </w:p>
-    <w:p>
-      <w:r>
-        <w:rPr>
-          <w:rFonts w:hint="eastAsia"/>
-        </w:rPr>
+      <w:bookmarkEnd w:id="11"/>
+    </w:p>
+    <w:p>
+      <w:r>
+        <w:rPr>
+          <w:rFonts w:hint="eastAsia"/>
+        </w:rPr>
+        <w:lastRenderedPageBreak/>
         <w:t>整个系统使用无剑</w:t>
       </w:r>
       <w:r>
@@ -2949,7 +3295,7 @@
         <w:pStyle w:val="3"/>
         <w:spacing w:before="156" w:after="156"/>
       </w:pPr>
-      <w:bookmarkStart w:id="10" w:name="_Toc43409644"/>
+      <w:bookmarkStart w:id="12" w:name="_Toc46243324"/>
       <w:r>
         <w:rPr>
           <w:rFonts w:hint="eastAsia"/>
@@ -2962,14 +3308,13 @@
         </w:rPr>
         <w:t>流程</w:t>
       </w:r>
-      <w:bookmarkEnd w:id="10"/>
-    </w:p>
-    <w:p>
-      <w:r>
-        <w:rPr>
-          <w:rFonts w:hint="eastAsia"/>
-        </w:rPr>
-        <w:lastRenderedPageBreak/>
+      <w:bookmarkEnd w:id="12"/>
+    </w:p>
+    <w:p>
+      <w:r>
+        <w:rPr>
+          <w:rFonts w:hint="eastAsia"/>
+        </w:rPr>
         <w:t>首先</w:t>
       </w:r>
       <w:proofErr w:type="gramStart"/>
@@ -3155,7 +3500,7 @@
         <w:pStyle w:val="2"/>
         <w:spacing w:before="156" w:after="156"/>
       </w:pPr>
-      <w:bookmarkStart w:id="11" w:name="_Toc43409645"/>
+      <w:bookmarkStart w:id="13" w:name="_Toc46243325"/>
       <w:r>
         <w:rPr>
           <w:rFonts w:hint="eastAsia"/>
@@ -3168,21 +3513,21 @@
         </w:rPr>
         <w:t>产生方案</w:t>
       </w:r>
-      <w:bookmarkEnd w:id="11"/>
+      <w:bookmarkEnd w:id="13"/>
     </w:p>
     <w:p>
       <w:pPr>
         <w:pStyle w:val="3"/>
         <w:spacing w:before="156" w:after="156"/>
       </w:pPr>
-      <w:bookmarkStart w:id="12" w:name="_Toc43409646"/>
+      <w:bookmarkStart w:id="14" w:name="_Toc46243326"/>
       <w:r>
         <w:rPr>
           <w:rFonts w:hint="eastAsia"/>
         </w:rPr>
         <w:t>通用输入/输出接口（GPIO）方案</w:t>
       </w:r>
-      <w:bookmarkEnd w:id="12"/>
+      <w:bookmarkEnd w:id="14"/>
     </w:p>
     <w:p>
       <w:r>
@@ -3437,14 +3782,14 @@
         <w:pStyle w:val="3"/>
         <w:spacing w:before="156" w:after="156"/>
       </w:pPr>
-      <w:bookmarkStart w:id="13" w:name="_Toc43409647"/>
+      <w:bookmarkStart w:id="15" w:name="_Toc46243327"/>
       <w:r>
         <w:rPr>
           <w:rFonts w:hint="eastAsia"/>
         </w:rPr>
         <w:t>脉冲宽度调制（PWM）方案</w:t>
       </w:r>
-      <w:bookmarkEnd w:id="13"/>
+      <w:bookmarkEnd w:id="15"/>
     </w:p>
     <w:p>
       <w:r>
@@ -3508,7 +3853,11 @@
         <w:t>程序设计冗杂</w:t>
       </w:r>
       <w:r>
-        <w:t>，效率降低。因此本方案选用GPIO方案</w:t>
+        <w:t>，效率降低。</w:t>
+      </w:r>
+      <w:r>
+        <w:lastRenderedPageBreak/>
+        <w:t>因此本方案选用GPIO方案</w:t>
       </w:r>
       <w:r>
         <w:rPr>
@@ -3522,7 +3871,7 @@
         <w:pStyle w:val="2"/>
         <w:spacing w:before="156" w:after="156"/>
       </w:pPr>
-      <w:bookmarkStart w:id="14" w:name="_Toc43409648"/>
+      <w:bookmarkStart w:id="16" w:name="_Toc46243328"/>
       <w:proofErr w:type="gramStart"/>
       <w:r>
         <w:rPr>
@@ -3535,28 +3884,15 @@
         <w:rPr>
           <w:rFonts w:hint="eastAsia"/>
         </w:rPr>
-        <w:t>的</w:t>
-      </w:r>
-      <w:r>
-        <w:rPr>
-          <w:rFonts w:hint="eastAsia"/>
-        </w:rPr>
-        <w:t>通信</w:t>
-      </w:r>
-      <w:r>
-        <w:rPr>
-          <w:rFonts w:hint="eastAsia"/>
-        </w:rPr>
-        <w:t>方案</w:t>
-      </w:r>
-      <w:bookmarkEnd w:id="14"/>
-    </w:p>
-    <w:p>
-      <w:r>
-        <w:rPr>
-          <w:rFonts w:hint="eastAsia"/>
-        </w:rPr>
-        <w:lastRenderedPageBreak/>
+        <w:t>的通信方案</w:t>
+      </w:r>
+      <w:bookmarkEnd w:id="16"/>
+    </w:p>
+    <w:p>
+      <w:r>
+        <w:rPr>
+          <w:rFonts w:hint="eastAsia"/>
+        </w:rPr>
         <w:t>使用同步串</w:t>
       </w:r>
       <w:r>
@@ -3699,14 +4035,102 @@
         <w:pStyle w:val="2"/>
         <w:spacing w:before="156" w:after="156"/>
       </w:pPr>
-      <w:bookmarkStart w:id="15" w:name="_Toc43409649"/>
+      <w:bookmarkStart w:id="17" w:name="_Toc46243329"/>
+      <w:r>
+        <w:t>OLED</w:t>
+      </w:r>
+      <w:r>
+        <w:rPr>
+          <w:rFonts w:hint="eastAsia"/>
+        </w:rPr>
+        <w:t>显示屏界面</w:t>
+      </w:r>
+      <w:bookmarkEnd w:id="17"/>
+    </w:p>
+    <w:p>
+      <w:r>
+        <w:rPr>
+          <w:rFonts w:hint="eastAsia"/>
+        </w:rPr>
+        <w:t>使用龙邱公司的0.96英寸O</w:t>
+      </w:r>
+      <w:r>
+        <w:t>LED</w:t>
+      </w:r>
+      <w:r>
+        <w:rPr>
+          <w:rFonts w:hint="eastAsia"/>
+        </w:rPr>
+        <w:t>显示屏作为数据和状态显示模块。显示屏使用</w:t>
+      </w:r>
+      <w:r>
+        <w:rPr>
+          <w:rFonts w:hint="eastAsia"/>
+        </w:rPr>
+        <w:t>ssd</w:t>
+      </w:r>
+      <w:r>
+        <w:t>1306</w:t>
+      </w:r>
+      <w:r>
+        <w:rPr>
+          <w:rFonts w:hint="eastAsia"/>
+        </w:rPr>
+        <w:t>驱动芯片，通过</w:t>
+      </w:r>
+      <w:r>
+        <w:rPr>
+          <w:rFonts w:hint="eastAsia"/>
+        </w:rPr>
+        <w:t>S</w:t>
+      </w:r>
+      <w:r>
+        <w:t>PI</w:t>
+      </w:r>
+      <w:r>
+        <w:rPr>
+          <w:rFonts w:hint="eastAsia"/>
+        </w:rPr>
+        <w:t>协议进行控制指令和数据的发送</w:t>
+      </w:r>
+      <w:r>
+        <w:rPr>
+          <w:rFonts w:hint="eastAsia"/>
+        </w:rPr>
+        <w:t>。本程序为了灵活利用端口资源，使用G</w:t>
+      </w:r>
+      <w:r>
+        <w:t>PIO</w:t>
+      </w:r>
+      <w:r>
+        <w:rPr>
+          <w:rFonts w:hint="eastAsia"/>
+        </w:rPr>
+        <w:t>口模拟S</w:t>
+      </w:r>
+      <w:r>
+        <w:t>PI</w:t>
+      </w:r>
+      <w:r>
+        <w:rPr>
+          <w:rFonts w:hint="eastAsia"/>
+        </w:rPr>
+        <w:t>的通信方式，主要用来显示两个电机的实时位置和变化。</w:t>
+      </w:r>
+    </w:p>
+    <w:p>
+      <w:pPr>
+        <w:pStyle w:val="2"/>
+        <w:spacing w:before="156" w:after="156"/>
+      </w:pPr>
+      <w:bookmarkStart w:id="18" w:name="_Toc46243330"/>
       <w:r>
         <w:rPr>
           <w:rFonts w:hint="eastAsia"/>
         </w:rPr>
         <w:t>物理结构</w:t>
       </w:r>
-      <w:bookmarkEnd w:id="15"/>
+      <w:bookmarkEnd w:id="18"/>
     </w:p>
     <w:p>
       <w:proofErr w:type="gramStart"/>
@@ -3723,7 +4147,7 @@
         </w:rPr>
         <w:t>的</w:t>
       </w:r>
-      <w:bookmarkStart w:id="16" w:name="_Hlk43387537"/>
+      <w:bookmarkStart w:id="19" w:name="_Hlk43387537"/>
       <w:r>
         <w:rPr>
           <w:rFonts w:hint="eastAsia"/>
@@ -3854,10 +4278,10 @@
         <w:rPr>
           <w:rFonts w:hint="eastAsia"/>
         </w:rPr>
-        <w:t>水平</w:t>
-      </w:r>
-      <w:r>
-        <w:t>360度以及俯仰180度的环视功能</w:t>
+        <w:t>空间</w:t>
+      </w:r>
+      <w:r>
+        <w:t>360度的环视功能</w:t>
       </w:r>
       <w:r>
         <w:rPr>
@@ -3910,30 +4334,118 @@
         <w:rPr>
           <w:rFonts w:hint="eastAsia"/>
         </w:rPr>
-        <w:t>，</w:t>
-      </w:r>
-      <w:r>
-        <w:t>PCB图如</w:t>
-      </w:r>
-      <w:r>
-        <w:rPr>
-          <w:rFonts w:hint="eastAsia"/>
-        </w:rPr>
-        <w:t>图表三与图表四所示。</w:t>
-      </w:r>
-    </w:p>
-    <w:bookmarkEnd w:id="16"/>
-    <w:p>
-      <w:pPr>
+        <w:t>。主要有fpga和驱动器之间的通信连接，使用F</w:t>
+      </w:r>
+      <w:r>
+        <w:t>PC</w:t>
+      </w:r>
+      <w:r>
+        <w:rPr>
+          <w:rFonts w:hint="eastAsia"/>
+        </w:rPr>
+        <w:t>排线连接；以及12</w:t>
+      </w:r>
+      <w:r>
+        <w:t>V</w:t>
+      </w:r>
+      <w:r>
+        <w:rPr>
+          <w:rFonts w:hint="eastAsia"/>
+        </w:rPr>
+        <w:t>转5</w:t>
+      </w:r>
+      <w:r>
+        <w:t>V</w:t>
+      </w:r>
+      <w:r>
+        <w:rPr>
+          <w:rFonts w:hint="eastAsia"/>
+        </w:rPr>
+        <w:t>降压部分；</w:t>
+      </w:r>
+      <w:proofErr w:type="gramStart"/>
+      <w:r>
+        <w:rPr>
+          <w:rFonts w:hint="eastAsia"/>
+        </w:rPr>
+        <w:t>还有蓝牙接口</w:t>
+      </w:r>
+      <w:proofErr w:type="gramEnd"/>
+      <w:r>
+        <w:rPr>
+          <w:rFonts w:hint="eastAsia"/>
+        </w:rPr>
+        <w:t>板。</w:t>
+      </w:r>
+      <w:r>
+        <w:t>PCB</w:t>
+      </w:r>
+      <w:r>
+        <w:rPr>
+          <w:rFonts w:hint="eastAsia"/>
+        </w:rPr>
+        <w:t>的原理图和实物图</w:t>
+      </w:r>
+      <w:r>
+        <w:t>如</w:t>
+      </w:r>
+      <w:r>
+        <w:rPr>
+          <w:rFonts w:hint="eastAsia"/>
+        </w:rPr>
+        <w:t>图表</w:t>
+      </w:r>
+      <w:r>
+        <w:rPr>
+          <w:rFonts w:hint="eastAsia"/>
+        </w:rPr>
+        <w:t>3</w:t>
+      </w:r>
+      <w:r>
+        <w:rPr>
+          <w:rFonts w:hint="eastAsia"/>
+        </w:rPr>
+        <w:t>、</w:t>
+      </w:r>
+      <w:r>
+        <w:rPr>
+          <w:rFonts w:hint="eastAsia"/>
+        </w:rPr>
+        <w:t>4</w:t>
+      </w:r>
+      <w:r>
+        <w:rPr>
+          <w:rFonts w:hint="eastAsia"/>
+        </w:rPr>
+        <w:t>和图</w:t>
+      </w:r>
+      <w:r>
+        <w:rPr>
+          <w:rFonts w:hint="eastAsia"/>
+        </w:rPr>
+        <w:t>表5</w:t>
+      </w:r>
+      <w:r>
+        <w:rPr>
+          <w:rFonts w:hint="eastAsia"/>
+        </w:rPr>
+        <w:t>所示。</w:t>
+      </w:r>
+    </w:p>
+    <w:bookmarkEnd w:id="19"/>
+    <w:p>
+      <w:pPr>
+        <w:spacing w:line="240" w:lineRule="auto"/>
         <w:jc w:val="center"/>
       </w:pPr>
       <w:r>
         <w:rPr>
           <w:noProof/>
         </w:rPr>
+        <w:lastRenderedPageBreak/>
         <w:drawing>
-          <wp:inline distT="0" distB="0" distL="0" distR="0" wp14:anchorId="6F265179" wp14:editId="560B6B8D">
-            <wp:extent cx="4913352" cy="3686907"/>
+          <wp:inline distT="0" distB="0" distL="0" distR="0" wp14:anchorId="6F265179" wp14:editId="6E7782F8">
+            <wp:extent cx="4913352" cy="3534856"/>
             <wp:effectExtent l="0" t="0" r="1905" b="8890"/>
             <wp:docPr id="5" name="图片 5"/>
             <wp:cNvGraphicFramePr>
@@ -3955,7 +4467,7 @@
                   <pic:spPr>
                     <a:xfrm>
                       <a:off x="0" y="0"/>
-                      <a:ext cx="4973280" cy="3731876"/>
+                      <a:ext cx="4913352" cy="3534856"/>
                     </a:xfrm>
                     <a:prstGeom prst="rect">
                       <a:avLst/>
@@ -3970,6 +4482,12 @@
     </w:p>
     <w:p>
       <w:pPr>
+        <w:spacing w:line="240" w:lineRule="auto"/>
+        <w:jc w:val="center"/>
+      </w:pPr>
+    </w:p>
+    <w:p>
+      <w:pPr>
         <w:pStyle w:val="ab"/>
         <w:jc w:val="center"/>
       </w:pPr>
@@ -4018,78 +4536,26 @@
       </w:r>
       <w:r>
         <w:rPr>
-          <w:rFonts w:ascii="黑体" w:hAnsi="黑体" w:hint="eastAsia"/>
-        </w:rPr>
-        <w:t>设备三视</w:t>
-      </w:r>
-      <w:r>
-        <w:rPr>
-          <w:rFonts w:hint="eastAsia"/>
-        </w:rPr>
-        <w:t>图</w:t>
+          <w:rFonts w:ascii="宋体" w:eastAsia="宋体" w:hAnsi="宋体" w:hint="eastAsia"/>
+        </w:rPr>
+        <w:t>设备三视图</w:t>
       </w:r>
     </w:p>
     <w:p>
       <w:pPr>
         <w:widowControl/>
         <w:spacing w:line="240" w:lineRule="auto"/>
-        <w:jc w:val="left"/>
-      </w:pPr>
-      <w:r>
-        <w:br w:type="page"/>
-      </w:r>
-    </w:p>
-    <w:p>
-      <w:pPr>
-        <w:sectPr>
-          <w:headerReference w:type="default" r:id="rId11"/>
-          <w:footerReference w:type="default" r:id="rId12"/>
-          <w:pgSz w:w="11906" w:h="16838"/>
-          <w:pgMar w:top="1440" w:right="1800" w:bottom="1440" w:left="1800" w:header="851" w:footer="992" w:gutter="0"/>
-          <w:cols w:space="425"/>
-          <w:docGrid w:type="lines" w:linePitch="312"/>
-        </w:sectPr>
-      </w:pPr>
-      <w:r>
-        <w:rPr>
-          <w:rFonts w:hint="eastAsia"/>
-        </w:rPr>
-        <w:lastRenderedPageBreak/>
-        <w:t>驱动器和开发板的连接使用自制</w:t>
-      </w:r>
-      <w:r>
-        <w:t>PCB进行连接，使得连接更加可靠，整个系统运作更加稳定</w:t>
-      </w:r>
-      <w:r>
-        <w:rPr>
-          <w:rFonts w:hint="eastAsia"/>
-        </w:rPr>
-        <w:t>，</w:t>
-      </w:r>
-      <w:r>
-        <w:t>PCB图如</w:t>
-      </w:r>
-      <w:r>
-        <w:rPr>
-          <w:rFonts w:hint="eastAsia"/>
-        </w:rPr>
-        <w:t>图表三与图表四所示。</w:t>
-      </w:r>
-    </w:p>
-    <w:p>
-      <w:pPr>
         <w:jc w:val="center"/>
       </w:pPr>
       <w:r>
         <w:rPr>
-          <w:rFonts w:hint="eastAsia"/>
           <w:noProof/>
         </w:rPr>
         <w:drawing>
-          <wp:inline distT="0" distB="0" distL="0" distR="0" wp14:anchorId="4101CF09" wp14:editId="047A56CF">
-            <wp:extent cx="2437391" cy="1277816"/>
-            <wp:effectExtent l="0" t="0" r="1270" b="0"/>
-            <wp:docPr id="2" name="图片 2"/>
+          <wp:inline distT="0" distB="0" distL="0" distR="0" wp14:anchorId="0403E150" wp14:editId="419E4734">
+            <wp:extent cx="3619500" cy="3586825"/>
+            <wp:effectExtent l="0" t="0" r="0" b="0"/>
+            <wp:docPr id="12" name="图片 12"/>
             <wp:cNvGraphicFramePr>
               <a:graphicFrameLocks xmlns:a="http://schemas.openxmlformats.org/drawingml/2006/main" noChangeAspect="1"/>
             </wp:cNvGraphicFramePr>
@@ -4097,13 +4563,13 @@
               <a:graphicData uri="http://schemas.openxmlformats.org/drawingml/2006/picture">
                 <pic:pic xmlns:pic="http://schemas.openxmlformats.org/drawingml/2006/picture">
                   <pic:nvPicPr>
-                    <pic:cNvPr id="0" name="Picture 1"/>
+                    <pic:cNvPr id="0" name="Picture 3"/>
                     <pic:cNvPicPr>
                       <a:picLocks noChangeAspect="1" noChangeArrowheads="1"/>
                     </pic:cNvPicPr>
                   </pic:nvPicPr>
                   <pic:blipFill>
-                    <a:blip r:embed="rId13" cstate="print">
+                    <a:blip r:embed="rId11">
                       <a:extLst>
                         <a:ext uri="{28A0092B-C50C-407E-A947-70E740481C1C}">
                           <a14:useLocalDpi xmlns:a14="http://schemas.microsoft.com/office/drawing/2010/main" val="0"/>
@@ -4118,7 +4584,7 @@
                   <pic:spPr bwMode="auto">
                     <a:xfrm>
                       <a:off x="0" y="0"/>
-                      <a:ext cx="2474506" cy="1297274"/>
+                      <a:ext cx="3624593" cy="3591872"/>
                     </a:xfrm>
                     <a:prstGeom prst="rect">
                       <a:avLst/>
@@ -4175,24 +4641,41 @@
       </w:r>
       <w:r>
         <w:rPr>
-          <w:rFonts w:hint="eastAsia"/>
+          <w:rFonts w:ascii="宋体" w:eastAsia="宋体" w:hAnsi="宋体" w:hint="eastAsia"/>
         </w:rPr>
         <w:t>连接板原理图</w:t>
       </w:r>
     </w:p>
     <w:p>
       <w:pPr>
+        <w:widowControl/>
+        <w:spacing w:line="240" w:lineRule="auto"/>
+        <w:jc w:val="left"/>
+      </w:pPr>
+    </w:p>
+    <w:p>
+      <w:pPr>
+        <w:widowControl/>
+        <w:spacing w:line="240" w:lineRule="auto"/>
+        <w:jc w:val="left"/>
+      </w:pPr>
+    </w:p>
+    <w:p>
+      <w:pPr>
+        <w:widowControl/>
+        <w:spacing w:line="240" w:lineRule="auto"/>
         <w:jc w:val="center"/>
       </w:pPr>
       <w:r>
         <w:rPr>
           <w:noProof/>
         </w:rPr>
+        <w:lastRenderedPageBreak/>
         <w:drawing>
-          <wp:inline distT="0" distB="0" distL="0" distR="0" wp14:anchorId="2F4AE039" wp14:editId="7A89490F">
-            <wp:extent cx="1835042" cy="1289538"/>
-            <wp:effectExtent l="0" t="0" r="0" b="6350"/>
-            <wp:docPr id="4" name="图片 4"/>
+          <wp:inline distT="0" distB="0" distL="0" distR="0" wp14:anchorId="6711FD13" wp14:editId="24643795">
+            <wp:extent cx="3622964" cy="3876505"/>
+            <wp:effectExtent l="0" t="0" r="0" b="0"/>
+            <wp:docPr id="14" name="图片 14"/>
             <wp:cNvGraphicFramePr>
               <a:graphicFrameLocks xmlns:a="http://schemas.openxmlformats.org/drawingml/2006/main" noChangeAspect="1"/>
             </wp:cNvGraphicFramePr>
@@ -4200,39 +4683,23 @@
               <a:graphicData uri="http://schemas.openxmlformats.org/drawingml/2006/picture">
                 <pic:pic xmlns:pic="http://schemas.openxmlformats.org/drawingml/2006/picture">
                   <pic:nvPicPr>
-                    <pic:cNvPr id="0" name="Picture 1"/>
-                    <pic:cNvPicPr>
-                      <a:picLocks noChangeAspect="1" noChangeArrowheads="1"/>
-                    </pic:cNvPicPr>
+                    <pic:cNvPr id="14" name="360截图20200721160015406.jpg"/>
+                    <pic:cNvPicPr/>
                   </pic:nvPicPr>
-                  <pic:blipFill rotWithShape="1">
-                    <a:blip r:embed="rId14">
-                      <a:extLst>
-                        <a:ext uri="{28A0092B-C50C-407E-A947-70E740481C1C}">
-                          <a14:useLocalDpi xmlns:a14="http://schemas.microsoft.com/office/drawing/2010/main" val="0"/>
-                        </a:ext>
-                      </a:extLst>
-                    </a:blip>
-                    <a:srcRect r="80320" b="78073"/>
-                    <a:stretch/>
+                  <pic:blipFill>
+                    <a:blip r:embed="rId12"/>
+                    <a:stretch>
+                      <a:fillRect/>
+                    </a:stretch>
                   </pic:blipFill>
-                  <pic:spPr bwMode="auto">
+                  <pic:spPr>
                     <a:xfrm>
                       <a:off x="0" y="0"/>
-                      <a:ext cx="1915956" cy="1346399"/>
+                      <a:ext cx="3635060" cy="3889448"/>
                     </a:xfrm>
                     <a:prstGeom prst="rect">
                       <a:avLst/>
                     </a:prstGeom>
-                    <a:noFill/>
-                    <a:ln>
-                      <a:noFill/>
-                    </a:ln>
-                    <a:extLst>
-                      <a:ext uri="{53640926-AAD7-44D8-BBD7-CCE9431645EC}">
-                        <a14:shadowObscured xmlns:a14="http://schemas.microsoft.com/office/drawing/2010/main"/>
-                      </a:ext>
-                    </a:extLst>
                   </pic:spPr>
                 </pic:pic>
               </a:graphicData>
@@ -4243,6 +4710,13 @@
     </w:p>
     <w:p>
       <w:pPr>
+        <w:widowControl/>
+        <w:spacing w:line="240" w:lineRule="auto"/>
+        <w:jc w:val="center"/>
+      </w:pPr>
+    </w:p>
+    <w:p>
+      <w:pPr>
         <w:pStyle w:val="ab"/>
         <w:jc w:val="center"/>
       </w:pPr>
@@ -4281,16 +4755,135 @@
       </w:r>
       <w:r>
         <w:rPr>
-          <w:rFonts w:hint="eastAsia"/>
-        </w:rPr>
-        <w:t>连接板</w:t>
-      </w:r>
-      <w:r>
-        <w:rPr>
-          <w:rFonts w:hint="eastAsia"/>
+          <w:rFonts w:ascii="宋体" w:eastAsia="宋体" w:hAnsi="宋体" w:hint="eastAsia"/>
+        </w:rPr>
+        <w:t>连接板PCB</w:t>
+      </w:r>
+      <w:r>
+        <w:rPr>
+          <w:rFonts w:ascii="宋体" w:eastAsia="宋体" w:hAnsi="宋体"/>
+        </w:rPr>
+        <w:t xml:space="preserve"> </w:t>
+      </w:r>
+    </w:p>
+    <w:p>
+      <w:pPr>
+        <w:pStyle w:val="ab"/>
+        <w:jc w:val="center"/>
+      </w:pPr>
+    </w:p>
+    <w:p>
+      <w:pPr>
+        <w:pStyle w:val="ab"/>
+        <w:jc w:val="center"/>
+      </w:pPr>
+      <w:r>
+        <w:rPr>
+          <w:rFonts w:hint="eastAsia"/>
+          <w:noProof/>
+        </w:rPr>
+        <w:drawing>
+          <wp:inline distT="0" distB="0" distL="0" distR="0" wp14:anchorId="1A73E001" wp14:editId="7E5A7B98">
+            <wp:extent cx="5303585" cy="2895600"/>
+            <wp:effectExtent l="0" t="0" r="0" b="0"/>
+            <wp:docPr id="13" name="图片 13"/>
+            <wp:cNvGraphicFramePr>
+              <a:graphicFrameLocks xmlns:a="http://schemas.openxmlformats.org/drawingml/2006/main" noChangeAspect="1"/>
+            </wp:cNvGraphicFramePr>
+            <a:graphic xmlns:a="http://schemas.openxmlformats.org/drawingml/2006/main">
+              <a:graphicData uri="http://schemas.openxmlformats.org/drawingml/2006/picture">
+                <pic:pic xmlns:pic="http://schemas.openxmlformats.org/drawingml/2006/picture">
+                  <pic:nvPicPr>
+                    <pic:cNvPr id="13" name="IMG_20200721_160509.jpg"/>
+                    <pic:cNvPicPr/>
+                  </pic:nvPicPr>
+                  <pic:blipFill>
+                    <a:blip r:embed="rId13"/>
+                    <a:stretch>
+                      <a:fillRect/>
+                    </a:stretch>
+                  </pic:blipFill>
+                  <pic:spPr>
+                    <a:xfrm>
+                      <a:off x="0" y="0"/>
+                      <a:ext cx="5319306" cy="2904183"/>
+                    </a:xfrm>
+                    <a:prstGeom prst="rect">
+                      <a:avLst/>
+                    </a:prstGeom>
+                  </pic:spPr>
+                </pic:pic>
+              </a:graphicData>
+            </a:graphic>
+          </wp:inline>
+        </w:drawing>
+      </w:r>
+    </w:p>
+    <w:p>
+      <w:pPr>
+        <w:pStyle w:val="ab"/>
+        <w:jc w:val="center"/>
+      </w:pPr>
+      <w:r>
+        <w:t>图表</w:t>
+      </w:r>
+      <w:r>
+        <w:rPr>
+          <w:rFonts w:hint="eastAsia"/>
+        </w:rPr>
+        <w:t>5</w:t>
+      </w:r>
+      <w:r>
+        <w:t xml:space="preserve"> </w:t>
+      </w:r>
+      <w:r>
+        <w:t xml:space="preserve"> </w:t>
+      </w:r>
+      <w:r>
+        <w:rPr>
+          <w:rFonts w:ascii="宋体" w:eastAsia="宋体" w:hAnsi="宋体" w:hint="eastAsia"/>
         </w:rPr>
         <w:t>PCB</w:t>
       </w:r>
+      <w:r>
+        <w:rPr>
+          <w:rFonts w:ascii="宋体" w:eastAsia="宋体" w:hAnsi="宋体" w:hint="eastAsia"/>
+        </w:rPr>
+        <w:t>实物图</w:t>
+      </w:r>
+      <w:r>
+        <w:rPr>
+          <w:rFonts w:ascii="宋体" w:eastAsia="宋体" w:hAnsi="宋体"/>
+        </w:rPr>
+        <w:t xml:space="preserve"> </w:t>
+      </w:r>
+      <w:r>
+        <w:br w:type="page"/>
+      </w:r>
+    </w:p>
+    <w:p>
+      <w:pPr>
+        <w:widowControl/>
+        <w:spacing w:line="240" w:lineRule="auto"/>
+        <w:jc w:val="left"/>
+      </w:pPr>
+    </w:p>
+    <w:p>
+      <w:pPr>
+        <w:sectPr>
+          <w:headerReference w:type="default" r:id="rId14"/>
+          <w:footerReference w:type="default" r:id="rId15"/>
+          <w:pgSz w:w="11906" w:h="16838"/>
+          <w:pgMar w:top="1440" w:right="1800" w:bottom="1440" w:left="1800" w:header="851" w:footer="992" w:gutter="0"/>
+          <w:cols w:space="425"/>
+          <w:docGrid w:type="lines" w:linePitch="312"/>
+        </w:sectPr>
+      </w:pPr>
+    </w:p>
+    <w:p>
+      <w:pPr>
+        <w:jc w:val="center"/>
+      </w:pPr>
     </w:p>
     <w:p>
       <w:pPr>
@@ -4310,21 +4903,21 @@
         <w:pStyle w:val="1"/>
         <w:spacing w:before="156" w:after="156"/>
       </w:pPr>
-      <w:bookmarkStart w:id="17" w:name="_Toc43409650"/>
+      <w:bookmarkStart w:id="20" w:name="_Toc46243331"/>
       <w:r>
         <w:rPr>
           <w:rFonts w:hint="eastAsia"/>
         </w:rPr>
         <w:t>技术创新点</w:t>
       </w:r>
-      <w:bookmarkEnd w:id="17"/>
+      <w:bookmarkEnd w:id="20"/>
     </w:p>
     <w:p>
       <w:pPr>
         <w:pStyle w:val="2"/>
         <w:spacing w:before="156" w:after="156"/>
       </w:pPr>
-      <w:bookmarkStart w:id="18" w:name="_Toc43409651"/>
+      <w:bookmarkStart w:id="21" w:name="_Toc46243332"/>
       <w:r>
         <w:rPr>
           <w:rFonts w:hint="eastAsia"/>
@@ -4337,7 +4930,7 @@
         </w:rPr>
         <w:t>应用</w:t>
       </w:r>
-      <w:bookmarkEnd w:id="18"/>
+      <w:bookmarkEnd w:id="21"/>
     </w:p>
     <w:p>
       <w:r>
@@ -4388,7 +4981,7 @@
         <w:pStyle w:val="2"/>
         <w:spacing w:before="156" w:after="156"/>
       </w:pPr>
-      <w:bookmarkStart w:id="19" w:name="_Toc43409652"/>
+      <w:bookmarkStart w:id="22" w:name="_Toc46243333"/>
       <w:r>
         <w:rPr>
           <w:rFonts w:hint="eastAsia"/>
@@ -4416,7 +5009,7 @@
         </w:rPr>
         <w:t>嵌入式操作系统的程序设计</w:t>
       </w:r>
-      <w:bookmarkEnd w:id="19"/>
+      <w:bookmarkEnd w:id="22"/>
     </w:p>
     <w:p>
       <w:r>
@@ -4473,14 +5066,14 @@
         <w:pStyle w:val="2"/>
         <w:spacing w:before="156" w:after="156"/>
       </w:pPr>
-      <w:bookmarkStart w:id="20" w:name="_Toc43409653"/>
+      <w:bookmarkStart w:id="23" w:name="_Toc46243334"/>
       <w:r>
         <w:rPr>
           <w:rFonts w:hint="eastAsia"/>
         </w:rPr>
         <w:t>系统资源的极小化运用</w:t>
       </w:r>
-      <w:bookmarkEnd w:id="20"/>
+      <w:bookmarkEnd w:id="23"/>
     </w:p>
     <w:p>
       <w:r>
@@ -4499,25 +5092,58 @@
         <w:rPr>
           <w:rFonts w:hint="eastAsia"/>
         </w:rPr>
-        <w:t>3</w:t>
-      </w:r>
-      <w:r>
-        <w:rPr>
-          <w:rFonts w:hint="eastAsia"/>
-        </w:rPr>
-        <w:t>个通用输入/输出接口以及</w:t>
-      </w:r>
-      <w:r>
-        <w:rPr>
-          <w:rFonts w:hint="eastAsia"/>
-        </w:rPr>
-        <w:t>2</w:t>
-      </w:r>
-      <w:r>
-        <w:rPr>
-          <w:rFonts w:hint="eastAsia"/>
-        </w:rPr>
-        <w:t>个定时器中断与</w:t>
+        <w:t>6</w:t>
+      </w:r>
+      <w:r>
+        <w:rPr>
+          <w:rFonts w:hint="eastAsia"/>
+        </w:rPr>
+        <w:t>个通用输入/输出接口</w:t>
+      </w:r>
+      <w:r>
+        <w:rPr>
+          <w:rFonts w:hint="eastAsia"/>
+        </w:rPr>
+        <w:t>和oled需要的4个通用输入/输出接口(</w:t>
+      </w:r>
+      <w:r>
+        <w:t>GPIO)</w:t>
+      </w:r>
+      <w:r>
+        <w:rPr>
+          <w:rFonts w:hint="eastAsia"/>
+        </w:rPr>
+        <w:t>，以及1</w:t>
+      </w:r>
+      <w:r>
+        <w:rPr>
+          <w:rFonts w:hint="eastAsia"/>
+        </w:rPr>
+        <w:t>个定时器中断</w:t>
+      </w:r>
+      <w:r>
+        <w:rPr>
+          <w:rFonts w:hint="eastAsia"/>
+        </w:rPr>
+        <w:t>(</w:t>
+      </w:r>
+      <w:r>
+        <w:t>T</w:t>
+      </w:r>
+      <w:r>
+        <w:rPr>
+          <w:rFonts w:hint="eastAsia"/>
+        </w:rPr>
+        <w:t>imer</w:t>
+      </w:r>
+      <w:r>
+        <w:t>)</w:t>
+      </w:r>
+      <w:r>
+        <w:rPr>
+          <w:rFonts w:hint="eastAsia"/>
+        </w:rPr>
+        <w:t>与</w:t>
       </w:r>
       <w:r>
         <w:rPr>
@@ -4535,6 +5161,21 @@
         <w:rPr>
           <w:rFonts w:hint="eastAsia"/>
         </w:rPr>
+        <w:t>（U</w:t>
+      </w:r>
+      <w:r>
+        <w:t>SART</w:t>
+      </w:r>
+      <w:r>
+        <w:rPr>
+          <w:rFonts w:hint="eastAsia"/>
+        </w:rPr>
+        <w:t>）</w:t>
+      </w:r>
+      <w:r>
+        <w:rPr>
+          <w:rFonts w:hint="eastAsia"/>
+        </w:rPr>
         <w:t>。</w:t>
       </w:r>
       <w:proofErr w:type="gramStart"/>
@@ -4554,14 +5195,14 @@
         <w:rPr>
           <w:rFonts w:hint="eastAsia"/>
         </w:rPr>
-        <w:t>少即是</w:t>
+        <w:t>少即</w:t>
       </w:r>
       <w:proofErr w:type="gramEnd"/>
       <w:r>
         <w:rPr>
           <w:rFonts w:hint="eastAsia"/>
         </w:rPr>
-        <w:t>多的设计理念</w:t>
+        <w:t>是多的设计理念</w:t>
       </w:r>
       <w:r>
         <w:rPr>
@@ -4569,19 +5210,11 @@
         </w:rPr>
         <w:t>，不以使用资源多、功能复杂冗余为目的，而是精准于使用尽量少的接口、简单的程序实现</w:t>
       </w:r>
-      <w:proofErr w:type="gramStart"/>
-      <w:r>
-        <w:rPr>
-          <w:rFonts w:hint="eastAsia"/>
-        </w:rPr>
-        <w:t>最</w:t>
-      </w:r>
-      <w:proofErr w:type="gramEnd"/>
-      <w:r>
-        <w:rPr>
-          <w:rFonts w:hint="eastAsia"/>
-        </w:rPr>
-        <w:t>核心实用的功能。</w:t>
+      <w:r>
+        <w:rPr>
+          <w:rFonts w:hint="eastAsia"/>
+        </w:rPr>
+        <w:t>最核心实用的功能。</w:t>
       </w:r>
     </w:p>
     <w:p>
@@ -4604,7 +5237,7 @@
         <w:pStyle w:val="1"/>
         <w:spacing w:before="156" w:after="156"/>
       </w:pPr>
-      <w:bookmarkStart w:id="21" w:name="_Toc43409654"/>
+      <w:bookmarkStart w:id="24" w:name="_Toc46243335"/>
       <w:r>
         <w:rPr>
           <w:rFonts w:hint="eastAsia"/>
@@ -4612,7 +5245,7 @@
         <w:lastRenderedPageBreak/>
         <w:t>团队介绍</w:t>
       </w:r>
-      <w:bookmarkEnd w:id="21"/>
+      <w:bookmarkEnd w:id="24"/>
     </w:p>
     <w:p>
       <w:r>
@@ -4774,14 +5407,14 @@
         <w:pStyle w:val="1"/>
         <w:spacing w:before="156" w:after="156"/>
       </w:pPr>
-      <w:bookmarkStart w:id="22" w:name="_Toc43409655"/>
+      <w:bookmarkStart w:id="25" w:name="_Toc46243336"/>
       <w:r>
         <w:rPr>
           <w:rFonts w:hint="eastAsia"/>
         </w:rPr>
         <w:t>后续工作</w:t>
       </w:r>
-      <w:bookmarkEnd w:id="22"/>
+      <w:bookmarkEnd w:id="25"/>
     </w:p>
     <w:p>
       <w:r>
@@ -4817,14 +5450,14 @@
         <w:rPr>
           <w:rFonts w:hint="eastAsia"/>
         </w:rPr>
-        <w:t>将济小台通过蓝牙</w:t>
+        <w:t>将济小台通过蓝</w:t>
       </w:r>
       <w:proofErr w:type="gramEnd"/>
       <w:r>
         <w:rPr>
           <w:rFonts w:hint="eastAsia"/>
         </w:rPr>
-        <w:t>mesh组网将其与其他家用智能设备联网，组成</w:t>
+        <w:t>牙mesh组网将其与其他家用智能设备联网，组成</w:t>
       </w:r>
       <w:r>
         <w:rPr>
@@ -4945,14 +5578,14 @@
         <w:pStyle w:val="1"/>
         <w:spacing w:before="156" w:after="156"/>
       </w:pPr>
-      <w:bookmarkStart w:id="23" w:name="_Toc43409656"/>
+      <w:bookmarkStart w:id="26" w:name="_Toc46243337"/>
       <w:r>
         <w:rPr>
           <w:rFonts w:hint="eastAsia"/>
         </w:rPr>
         <w:t>项目心得体会</w:t>
       </w:r>
-      <w:bookmarkEnd w:id="23"/>
+      <w:bookmarkEnd w:id="26"/>
     </w:p>
     <w:p>
       <w:r>
@@ -5102,7 +5735,7 @@
         </w:rPr>
         <w:t>，发布在</w:t>
       </w:r>
-      <w:hyperlink r:id="rId15" w:history="1">
+      <w:hyperlink r:id="rId16" w:history="1">
         <w:r>
           <w:rPr>
             <w:rStyle w:val="a8"/>
@@ -5343,21 +5976,7 @@
         <w:rPr>
           <w:rFonts w:hint="eastAsia"/>
         </w:rPr>
-        <w:t>围困，即便是走在</w:t>
-      </w:r>
-      <w:proofErr w:type="gramStart"/>
-      <w:r>
-        <w:rPr>
-          <w:rFonts w:hint="eastAsia"/>
-        </w:rPr>
-        <w:t>最</w:t>
-      </w:r>
-      <w:proofErr w:type="gramEnd"/>
-      <w:r>
-        <w:rPr>
-          <w:rFonts w:hint="eastAsia"/>
-        </w:rPr>
-        <w:t>前列的海思半导体，也没能逃过ARM的魔掌</w:t>
+        <w:t>围困，即便是走在最前列的海思半导体，也没能逃过ARM的魔掌</w:t>
       </w:r>
       <w:r>
         <w:rPr>
@@ -5479,7 +6098,7 @@
 </file>
 
 <file path=word/endnotes.xml><?xml version="1.0" encoding="utf-8"?>
-<w:endnotes xmlns:wpc="http://schemas.microsoft.com/office/word/2010/wordprocessingCanvas" xmlns:cx="http://schemas.microsoft.com/office/drawing/2014/chartex" xmlns:cx1="http://schemas.microsoft.com/office/drawing/2015/9/8/chartex" xmlns:cx2="http://schemas.microsoft.com/office/drawing/2015/10/21/chartex" xmlns:cx3="http://schemas.microsoft.com/office/drawing/2016/5/9/chartex" xmlns:cx4="http://schemas.microsoft.com/office/drawing/2016/5/10/chartex" xmlns:cx5="http://schemas.microsoft.com/office/drawing/2016/5/11/chartex" xmlns:cx6="http://schemas.microsoft.com/office/drawing/2016/5/12/chartex" xmlns:cx7="http://schemas.microsoft.com/office/drawing/2016/5/13/chartex" xmlns:cx8="http://schemas.microsoft.com/office/drawing/2016/5/14/chartex" xmlns:mc="http://schemas.openxmlformats.org/markup-compatibility/2006" xmlns:aink="http://schemas.microsoft.com/office/drawing/2016/ink" xmlns:am3d="http://schemas.microsoft.com/office/drawing/2017/model3d" xmlns:o="urn:schemas-microsoft-com:office:office" xmlns:r="http://schemas.openxmlformats.org/officeDocument/2006/relationships" xmlns:m="http://schemas.openxmlformats.org/officeDocument/2006/math" xmlns:v="urn:schemas-microsoft-com:vml" xmlns:wp14="http://schemas.microsoft.com/office/word/2010/wordprocessingDrawing" xmlns:wp="http://schemas.openxmlformats.org/drawingml/2006/wordprocessingDrawing" xmlns:w10="urn:schemas-microsoft-com:office:word" xmlns:w="http://schemas.openxmlformats.org/wordprocessingml/2006/main" xmlns:w14="http://schemas.microsoft.com/office/word/2010/wordml" xmlns:w15="http://schemas.microsoft.com/office/word/2012/wordml" xmlns:w16cex="http://schemas.microsoft.com/office/word/2018/wordml/cex" xmlns:w16cid="http://schemas.microsoft.com/office/word/2016/wordml/cid" xmlns:w16="http://schemas.microsoft.com/office/word/2018/wordml" xmlns:w16se="http://schemas.microsoft.com/office/word/2015/wordml/symex" xmlns:wpg="http://schemas.microsoft.com/office/word/2010/wordprocessingGroup" xmlns:wpi="http://schemas.microsoft.com/office/word/2010/wordprocessingInk" xmlns:wne="http://schemas.microsoft.com/office/word/2006/wordml" xmlns:wps="http://schemas.microsoft.com/office/word/2010/wordprocessingShape" mc:Ignorable="w14 w15 w16se w16cid w16 w16cex wp14">
+<w:endnotes xmlns:wpc="http://schemas.microsoft.com/office/word/2010/wordprocessingCanvas" xmlns:cx="http://schemas.microsoft.com/office/drawing/2014/chartex" xmlns:cx1="http://schemas.microsoft.com/office/drawing/2015/9/8/chartex" xmlns:cx2="http://schemas.microsoft.com/office/drawing/2015/10/21/chartex" xmlns:cx3="http://schemas.microsoft.com/office/drawing/2016/5/9/chartex" xmlns:cx4="http://schemas.microsoft.com/office/drawing/2016/5/10/chartex" xmlns:cx5="http://schemas.microsoft.com/office/drawing/2016/5/11/chartex" xmlns:cx6="http://schemas.microsoft.com/office/drawing/2016/5/12/chartex" xmlns:cx7="http://schemas.microsoft.com/office/drawing/2016/5/13/chartex" xmlns:cx8="http://schemas.microsoft.com/office/drawing/2016/5/14/chartex" xmlns:mc="http://schemas.openxmlformats.org/markup-compatibility/2006" xmlns:aink="http://schemas.microsoft.com/office/drawing/2016/ink" xmlns:am3d="http://schemas.microsoft.com/office/drawing/2017/model3d" xmlns:o="urn:schemas-microsoft-com:office:office" xmlns:r="http://schemas.openxmlformats.org/officeDocument/2006/relationships" xmlns:m="http://schemas.openxmlformats.org/officeDocument/2006/math" xmlns:v="urn:schemas-microsoft-com:vml" xmlns:wp14="http://schemas.microsoft.com/office/word/2010/wordprocessingDrawing" xmlns:wp="http://schemas.openxmlformats.org/drawingml/2006/wordprocessingDrawing" xmlns:w10="urn:schemas-microsoft-com:office:word" xmlns:w="http://schemas.openxmlformats.org/wordprocessingml/2006/main" xmlns:w14="http://schemas.microsoft.com/office/word/2010/wordml" xmlns:w15="http://schemas.microsoft.com/office/word/2012/wordml" xmlns:w16cid="http://schemas.microsoft.com/office/word/2016/wordml/cid" xmlns:w16se="http://schemas.microsoft.com/office/word/2015/wordml/symex" xmlns:wpg="http://schemas.microsoft.com/office/word/2010/wordprocessingGroup" xmlns:wpi="http://schemas.microsoft.com/office/word/2010/wordprocessingInk" xmlns:wne="http://schemas.microsoft.com/office/word/2006/wordml" xmlns:wps="http://schemas.microsoft.com/office/word/2010/wordprocessingShape" mc:Ignorable="w14 w15 w16se w16cid wp14">
   <w:endnote w:type="separator" w:id="-1">
     <w:p>
       <w:r>
@@ -5498,7 +6117,7 @@
 </file>
 
 <file path=word/footer1.xml><?xml version="1.0" encoding="utf-8"?>
-<w:ftr xmlns:wpc="http://schemas.microsoft.com/office/word/2010/wordprocessingCanvas" xmlns:cx="http://schemas.microsoft.com/office/drawing/2014/chartex" xmlns:cx1="http://schemas.microsoft.com/office/drawing/2015/9/8/chartex" xmlns:cx2="http://schemas.microsoft.com/office/drawing/2015/10/21/chartex" xmlns:cx3="http://schemas.microsoft.com/office/drawing/2016/5/9/chartex" xmlns:cx4="http://schemas.microsoft.com/office/drawing/2016/5/10/chartex" xmlns:cx5="http://schemas.microsoft.com/office/drawing/2016/5/11/chartex" xmlns:cx6="http://schemas.microsoft.com/office/drawing/2016/5/12/chartex" xmlns:cx7="http://schemas.microsoft.com/office/drawing/2016/5/13/chartex" xmlns:cx8="http://schemas.microsoft.com/office/drawing/2016/5/14/chartex" xmlns:mc="http://schemas.openxmlformats.org/markup-compatibility/2006" xmlns:aink="http://schemas.microsoft.com/office/drawing/2016/ink" xmlns:am3d="http://schemas.microsoft.com/office/drawing/2017/model3d" xmlns:o="urn:schemas-microsoft-com:office:office" xmlns:r="http://schemas.openxmlformats.org/officeDocument/2006/relationships" xmlns:m="http://schemas.openxmlformats.org/officeDocument/2006/math" xmlns:v="urn:schemas-microsoft-com:vml" xmlns:wp14="http://schemas.microsoft.com/office/word/2010/wordprocessingDrawing" xmlns:wp="http://schemas.openxmlformats.org/drawingml/2006/wordprocessingDrawing" xmlns:w10="urn:schemas-microsoft-com:office:word" xmlns:w="http://schemas.openxmlformats.org/wordprocessingml/2006/main" xmlns:w14="http://schemas.microsoft.com/office/word/2010/wordml" xmlns:w15="http://schemas.microsoft.com/office/word/2012/wordml" xmlns:w16cex="http://schemas.microsoft.com/office/word/2018/wordml/cex" xmlns:w16cid="http://schemas.microsoft.com/office/word/2016/wordml/cid" xmlns:w16="http://schemas.microsoft.com/office/word/2018/wordml" xmlns:w16se="http://schemas.microsoft.com/office/word/2015/wordml/symex" xmlns:wpg="http://schemas.microsoft.com/office/word/2010/wordprocessingGroup" xmlns:wpi="http://schemas.microsoft.com/office/word/2010/wordprocessingInk" xmlns:wne="http://schemas.microsoft.com/office/word/2006/wordml" xmlns:wps="http://schemas.microsoft.com/office/word/2010/wordprocessingShape" mc:Ignorable="w14 w15 w16se w16cid w16 w16cex wp14">
+<w:ftr xmlns:wpc="http://schemas.microsoft.com/office/word/2010/wordprocessingCanvas" xmlns:cx="http://schemas.microsoft.com/office/drawing/2014/chartex" xmlns:cx1="http://schemas.microsoft.com/office/drawing/2015/9/8/chartex" xmlns:cx2="http://schemas.microsoft.com/office/drawing/2015/10/21/chartex" xmlns:cx3="http://schemas.microsoft.com/office/drawing/2016/5/9/chartex" xmlns:cx4="http://schemas.microsoft.com/office/drawing/2016/5/10/chartex" xmlns:cx5="http://schemas.microsoft.com/office/drawing/2016/5/11/chartex" xmlns:cx6="http://schemas.microsoft.com/office/drawing/2016/5/12/chartex" xmlns:cx7="http://schemas.microsoft.com/office/drawing/2016/5/13/chartex" xmlns:cx8="http://schemas.microsoft.com/office/drawing/2016/5/14/chartex" xmlns:mc="http://schemas.openxmlformats.org/markup-compatibility/2006" xmlns:aink="http://schemas.microsoft.com/office/drawing/2016/ink" xmlns:am3d="http://schemas.microsoft.com/office/drawing/2017/model3d" xmlns:o="urn:schemas-microsoft-com:office:office" xmlns:r="http://schemas.openxmlformats.org/officeDocument/2006/relationships" xmlns:m="http://schemas.openxmlformats.org/officeDocument/2006/math" xmlns:v="urn:schemas-microsoft-com:vml" xmlns:wp14="http://schemas.microsoft.com/office/word/2010/wordprocessingDrawing" xmlns:wp="http://schemas.openxmlformats.org/drawingml/2006/wordprocessingDrawing" xmlns:w10="urn:schemas-microsoft-com:office:word" xmlns:w="http://schemas.openxmlformats.org/wordprocessingml/2006/main" xmlns:w14="http://schemas.microsoft.com/office/word/2010/wordml" xmlns:w15="http://schemas.microsoft.com/office/word/2012/wordml" xmlns:w16cid="http://schemas.microsoft.com/office/word/2016/wordml/cid" xmlns:w16se="http://schemas.microsoft.com/office/word/2015/wordml/symex" xmlns:wpg="http://schemas.microsoft.com/office/word/2010/wordprocessingGroup" xmlns:wpi="http://schemas.microsoft.com/office/word/2010/wordprocessingInk" xmlns:wne="http://schemas.microsoft.com/office/word/2006/wordml" xmlns:wps="http://schemas.microsoft.com/office/word/2010/wordprocessingShape" mc:Ignorable="w14 w15 w16se w16cid wp14">
   <w:sdt>
     <w:sdtPr>
       <w:id w:val="-2066248923"/>
@@ -5574,7 +6193,7 @@
 </file>
 
 <file path=word/footnotes.xml><?xml version="1.0" encoding="utf-8"?>
-<w:footnotes xmlns:wpc="http://schemas.microsoft.com/office/word/2010/wordprocessingCanvas" xmlns:cx="http://schemas.microsoft.com/office/drawing/2014/chartex" xmlns:cx1="http://schemas.microsoft.com/office/drawing/2015/9/8/chartex" xmlns:cx2="http://schemas.microsoft.com/office/drawing/2015/10/21/chartex" xmlns:cx3="http://schemas.microsoft.com/office/drawing/2016/5/9/chartex" xmlns:cx4="http://schemas.microsoft.com/office/drawing/2016/5/10/chartex" xmlns:cx5="http://schemas.microsoft.com/office/drawing/2016/5/11/chartex" xmlns:cx6="http://schemas.microsoft.com/office/drawing/2016/5/12/chartex" xmlns:cx7="http://schemas.microsoft.com/office/drawing/2016/5/13/chartex" xmlns:cx8="http://schemas.microsoft.com/office/drawing/2016/5/14/chartex" xmlns:mc="http://schemas.openxmlformats.org/markup-compatibility/2006" xmlns:aink="http://schemas.microsoft.com/office/drawing/2016/ink" xmlns:am3d="http://schemas.microsoft.com/office/drawing/2017/model3d" xmlns:o="urn:schemas-microsoft-com:office:office" xmlns:r="http://schemas.openxmlformats.org/officeDocument/2006/relationships" xmlns:m="http://schemas.openxmlformats.org/officeDocument/2006/math" xmlns:v="urn:schemas-microsoft-com:vml" xmlns:wp14="http://schemas.microsoft.com/office/word/2010/wordprocessingDrawing" xmlns:wp="http://schemas.openxmlformats.org/drawingml/2006/wordprocessingDrawing" xmlns:w10="urn:schemas-microsoft-com:office:word" xmlns:w="http://schemas.openxmlformats.org/wordprocessingml/2006/main" xmlns:w14="http://schemas.microsoft.com/office/word/2010/wordml" xmlns:w15="http://schemas.microsoft.com/office/word/2012/wordml" xmlns:w16cex="http://schemas.microsoft.com/office/word/2018/wordml/cex" xmlns:w16cid="http://schemas.microsoft.com/office/word/2016/wordml/cid" xmlns:w16="http://schemas.microsoft.com/office/word/2018/wordml" xmlns:w16se="http://schemas.microsoft.com/office/word/2015/wordml/symex" xmlns:wpg="http://schemas.microsoft.com/office/word/2010/wordprocessingGroup" xmlns:wpi="http://schemas.microsoft.com/office/word/2010/wordprocessingInk" xmlns:wne="http://schemas.microsoft.com/office/word/2006/wordml" xmlns:wps="http://schemas.microsoft.com/office/word/2010/wordprocessingShape" mc:Ignorable="w14 w15 w16se w16cid w16 w16cex wp14">
+<w:footnotes xmlns:wpc="http://schemas.microsoft.com/office/word/2010/wordprocessingCanvas" xmlns:cx="http://schemas.microsoft.com/office/drawing/2014/chartex" xmlns:cx1="http://schemas.microsoft.com/office/drawing/2015/9/8/chartex" xmlns:cx2="http://schemas.microsoft.com/office/drawing/2015/10/21/chartex" xmlns:cx3="http://schemas.microsoft.com/office/drawing/2016/5/9/chartex" xmlns:cx4="http://schemas.microsoft.com/office/drawing/2016/5/10/chartex" xmlns:cx5="http://schemas.microsoft.com/office/drawing/2016/5/11/chartex" xmlns:cx6="http://schemas.microsoft.com/office/drawing/2016/5/12/chartex" xmlns:cx7="http://schemas.microsoft.com/office/drawing/2016/5/13/chartex" xmlns:cx8="http://schemas.microsoft.com/office/drawing/2016/5/14/chartex" xmlns:mc="http://schemas.openxmlformats.org/markup-compatibility/2006" xmlns:aink="http://schemas.microsoft.com/office/drawing/2016/ink" xmlns:am3d="http://schemas.microsoft.com/office/drawing/2017/model3d" xmlns:o="urn:schemas-microsoft-com:office:office" xmlns:r="http://schemas.openxmlformats.org/officeDocument/2006/relationships" xmlns:m="http://schemas.openxmlformats.org/officeDocument/2006/math" xmlns:v="urn:schemas-microsoft-com:vml" xmlns:wp14="http://schemas.microsoft.com/office/word/2010/wordprocessingDrawing" xmlns:wp="http://schemas.openxmlformats.org/drawingml/2006/wordprocessingDrawing" xmlns:w10="urn:schemas-microsoft-com:office:word" xmlns:w="http://schemas.openxmlformats.org/wordprocessingml/2006/main" xmlns:w14="http://schemas.microsoft.com/office/word/2010/wordml" xmlns:w15="http://schemas.microsoft.com/office/word/2012/wordml" xmlns:w16cid="http://schemas.microsoft.com/office/word/2016/wordml/cid" xmlns:w16se="http://schemas.microsoft.com/office/word/2015/wordml/symex" xmlns:wpg="http://schemas.microsoft.com/office/word/2010/wordprocessingGroup" xmlns:wpi="http://schemas.microsoft.com/office/word/2010/wordprocessingInk" xmlns:wne="http://schemas.microsoft.com/office/word/2006/wordml" xmlns:wps="http://schemas.microsoft.com/office/word/2010/wordprocessingShape" mc:Ignorable="w14 w15 w16se w16cid wp14">
   <w:footnote w:type="separator" w:id="-1">
     <w:p>
       <w:r>
@@ -5661,15 +6280,7 @@
           <w:i/>
           <w:iCs/>
         </w:rPr>
-        <w:t>注：由于近期曝光</w:t>
-      </w:r>
-      <w:r>
-        <w:rPr>
-          <w:rFonts w:hint="eastAsia"/>
-          <w:i/>
-          <w:iCs/>
-        </w:rPr>
-        <w:t>的某度以及某品牌水滴摄像头的监控门事件，为保证用户的隐私安全，济小台没有将视频信号云存储</w:t>
+        <w:t>注：由于近期曝光的某度以及某品牌水滴摄像头的监控门事件，为保证用户的隐私安全，济小台没有将视频信号云存储</w:t>
       </w:r>
       <w:r>
         <w:rPr>
@@ -5684,7 +6295,7 @@
 </file>
 
 <file path=word/header1.xml><?xml version="1.0" encoding="utf-8"?>
-<w:hdr xmlns:wpc="http://schemas.microsoft.com/office/word/2010/wordprocessingCanvas" xmlns:cx="http://schemas.microsoft.com/office/drawing/2014/chartex" xmlns:cx1="http://schemas.microsoft.com/office/drawing/2015/9/8/chartex" xmlns:cx2="http://schemas.microsoft.com/office/drawing/2015/10/21/chartex" xmlns:cx3="http://schemas.microsoft.com/office/drawing/2016/5/9/chartex" xmlns:cx4="http://schemas.microsoft.com/office/drawing/2016/5/10/chartex" xmlns:cx5="http://schemas.microsoft.com/office/drawing/2016/5/11/chartex" xmlns:cx6="http://schemas.microsoft.com/office/drawing/2016/5/12/chartex" xmlns:cx7="http://schemas.microsoft.com/office/drawing/2016/5/13/chartex" xmlns:cx8="http://schemas.microsoft.com/office/drawing/2016/5/14/chartex" xmlns:mc="http://schemas.openxmlformats.org/markup-compatibility/2006" xmlns:aink="http://schemas.microsoft.com/office/drawing/2016/ink" xmlns:am3d="http://schemas.microsoft.com/office/drawing/2017/model3d" xmlns:o="urn:schemas-microsoft-com:office:office" xmlns:r="http://schemas.openxmlformats.org/officeDocument/2006/relationships" xmlns:m="http://schemas.openxmlformats.org/officeDocument/2006/math" xmlns:v="urn:schemas-microsoft-com:vml" xmlns:wp14="http://schemas.microsoft.com/office/word/2010/wordprocessingDrawing" xmlns:wp="http://schemas.openxmlformats.org/drawingml/2006/wordprocessingDrawing" xmlns:w10="urn:schemas-microsoft-com:office:word" xmlns:w="http://schemas.openxmlformats.org/wordprocessingml/2006/main" xmlns:w14="http://schemas.microsoft.com/office/word/2010/wordml" xmlns:w15="http://schemas.microsoft.com/office/word/2012/wordml" xmlns:w16cex="http://schemas.microsoft.com/office/word/2018/wordml/cex" xmlns:w16cid="http://schemas.microsoft.com/office/word/2016/wordml/cid" xmlns:w16="http://schemas.microsoft.com/office/word/2018/wordml" xmlns:w16se="http://schemas.microsoft.com/office/word/2015/wordml/symex" xmlns:wpg="http://schemas.microsoft.com/office/word/2010/wordprocessingGroup" xmlns:wpi="http://schemas.microsoft.com/office/word/2010/wordprocessingInk" xmlns:wne="http://schemas.microsoft.com/office/word/2006/wordml" xmlns:wps="http://schemas.microsoft.com/office/word/2010/wordprocessingShape" mc:Ignorable="w14 w15 w16se w16cid w16 w16cex wp14">
+<w:hdr xmlns:wpc="http://schemas.microsoft.com/office/word/2010/wordprocessingCanvas" xmlns:cx="http://schemas.microsoft.com/office/drawing/2014/chartex" xmlns:cx1="http://schemas.microsoft.com/office/drawing/2015/9/8/chartex" xmlns:cx2="http://schemas.microsoft.com/office/drawing/2015/10/21/chartex" xmlns:cx3="http://schemas.microsoft.com/office/drawing/2016/5/9/chartex" xmlns:cx4="http://schemas.microsoft.com/office/drawing/2016/5/10/chartex" xmlns:cx5="http://schemas.microsoft.com/office/drawing/2016/5/11/chartex" xmlns:cx6="http://schemas.microsoft.com/office/drawing/2016/5/12/chartex" xmlns:cx7="http://schemas.microsoft.com/office/drawing/2016/5/13/chartex" xmlns:cx8="http://schemas.microsoft.com/office/drawing/2016/5/14/chartex" xmlns:mc="http://schemas.openxmlformats.org/markup-compatibility/2006" xmlns:aink="http://schemas.microsoft.com/office/drawing/2016/ink" xmlns:am3d="http://schemas.microsoft.com/office/drawing/2017/model3d" xmlns:o="urn:schemas-microsoft-com:office:office" xmlns:r="http://schemas.openxmlformats.org/officeDocument/2006/relationships" xmlns:m="http://schemas.openxmlformats.org/officeDocument/2006/math" xmlns:v="urn:schemas-microsoft-com:vml" xmlns:wp14="http://schemas.microsoft.com/office/word/2010/wordprocessingDrawing" xmlns:wp="http://schemas.openxmlformats.org/drawingml/2006/wordprocessingDrawing" xmlns:w10="urn:schemas-microsoft-com:office:word" xmlns:w="http://schemas.openxmlformats.org/wordprocessingml/2006/main" xmlns:w14="http://schemas.microsoft.com/office/word/2010/wordml" xmlns:w15="http://schemas.microsoft.com/office/word/2012/wordml" xmlns:w16cid="http://schemas.microsoft.com/office/word/2016/wordml/cid" xmlns:w16se="http://schemas.microsoft.com/office/word/2015/wordml/symex" xmlns:wpg="http://schemas.microsoft.com/office/word/2010/wordprocessingGroup" xmlns:wpi="http://schemas.microsoft.com/office/word/2010/wordprocessingInk" xmlns:wne="http://schemas.microsoft.com/office/word/2006/wordml" xmlns:wps="http://schemas.microsoft.com/office/word/2010/wordprocessingShape" mc:Ignorable="w14 w15 w16se w16cid wp14">
   <w:p>
     <w:pPr>
       <w:pStyle w:val="a4"/>
@@ -5706,7 +6317,7 @@
           <wp:extent cx="584791" cy="457808"/>
           <wp:effectExtent l="0" t="0" r="6350" b="0"/>
           <wp:wrapNone/>
-          <wp:docPr id="3" name="图片 3"/>
+          <wp:docPr id="11" name="图片 11"/>
           <wp:cNvGraphicFramePr>
             <a:graphicFrameLocks xmlns:a="http://schemas.openxmlformats.org/drawingml/2006/main" noChangeAspect="1"/>
           </wp:cNvGraphicFramePr>
@@ -5805,7 +6416,7 @@
 </file>
 
 <file path=word/numbering.xml><?xml version="1.0" encoding="utf-8"?>
-<w:numbering xmlns:wpc="http://schemas.microsoft.com/office/word/2010/wordprocessingCanvas" xmlns:cx="http://schemas.microsoft.com/office/drawing/2014/chartex" xmlns:cx1="http://schemas.microsoft.com/office/drawing/2015/9/8/chartex" xmlns:cx2="http://schemas.microsoft.com/office/drawing/2015/10/21/chartex" xmlns:cx3="http://schemas.microsoft.com/office/drawing/2016/5/9/chartex" xmlns:cx4="http://schemas.microsoft.com/office/drawing/2016/5/10/chartex" xmlns:cx5="http://schemas.microsoft.com/office/drawing/2016/5/11/chartex" xmlns:cx6="http://schemas.microsoft.com/office/drawing/2016/5/12/chartex" xmlns:cx7="http://schemas.microsoft.com/office/drawing/2016/5/13/chartex" xmlns:cx8="http://schemas.microsoft.com/office/drawing/2016/5/14/chartex" xmlns:mc="http://schemas.openxmlformats.org/markup-compatibility/2006" xmlns:aink="http://schemas.microsoft.com/office/drawing/2016/ink" xmlns:am3d="http://schemas.microsoft.com/office/drawing/2017/model3d" xmlns:o="urn:schemas-microsoft-com:office:office" xmlns:r="http://schemas.openxmlformats.org/officeDocument/2006/relationships" xmlns:m="http://schemas.openxmlformats.org/officeDocument/2006/math" xmlns:v="urn:schemas-microsoft-com:vml" xmlns:wp14="http://schemas.microsoft.com/office/word/2010/wordprocessingDrawing" xmlns:wp="http://schemas.openxmlformats.org/drawingml/2006/wordprocessingDrawing" xmlns:w10="urn:schemas-microsoft-com:office:word" xmlns:w="http://schemas.openxmlformats.org/wordprocessingml/2006/main" xmlns:w14="http://schemas.microsoft.com/office/word/2010/wordml" xmlns:w15="http://schemas.microsoft.com/office/word/2012/wordml" xmlns:w16cex="http://schemas.microsoft.com/office/word/2018/wordml/cex" xmlns:w16cid="http://schemas.microsoft.com/office/word/2016/wordml/cid" xmlns:w16="http://schemas.microsoft.com/office/word/2018/wordml" xmlns:w16se="http://schemas.microsoft.com/office/word/2015/wordml/symex" xmlns:wpg="http://schemas.microsoft.com/office/word/2010/wordprocessingGroup" xmlns:wpi="http://schemas.microsoft.com/office/word/2010/wordprocessingInk" xmlns:wne="http://schemas.microsoft.com/office/word/2006/wordml" xmlns:wps="http://schemas.microsoft.com/office/word/2010/wordprocessingShape" mc:Ignorable="w14 w15 w16se w16cid w16 w16cex wp14">
+<w:numbering xmlns:wpc="http://schemas.microsoft.com/office/word/2010/wordprocessingCanvas" xmlns:cx="http://schemas.microsoft.com/office/drawing/2014/chartex" xmlns:cx1="http://schemas.microsoft.com/office/drawing/2015/9/8/chartex" xmlns:cx2="http://schemas.microsoft.com/office/drawing/2015/10/21/chartex" xmlns:cx3="http://schemas.microsoft.com/office/drawing/2016/5/9/chartex" xmlns:cx4="http://schemas.microsoft.com/office/drawing/2016/5/10/chartex" xmlns:cx5="http://schemas.microsoft.com/office/drawing/2016/5/11/chartex" xmlns:cx6="http://schemas.microsoft.com/office/drawing/2016/5/12/chartex" xmlns:cx7="http://schemas.microsoft.com/office/drawing/2016/5/13/chartex" xmlns:cx8="http://schemas.microsoft.com/office/drawing/2016/5/14/chartex" xmlns:mc="http://schemas.openxmlformats.org/markup-compatibility/2006" xmlns:aink="http://schemas.microsoft.com/office/drawing/2016/ink" xmlns:am3d="http://schemas.microsoft.com/office/drawing/2017/model3d" xmlns:o="urn:schemas-microsoft-com:office:office" xmlns:r="http://schemas.openxmlformats.org/officeDocument/2006/relationships" xmlns:m="http://schemas.openxmlformats.org/officeDocument/2006/math" xmlns:v="urn:schemas-microsoft-com:vml" xmlns:wp14="http://schemas.microsoft.com/office/word/2010/wordprocessingDrawing" xmlns:wp="http://schemas.openxmlformats.org/drawingml/2006/wordprocessingDrawing" xmlns:w10="urn:schemas-microsoft-com:office:word" xmlns:w="http://schemas.openxmlformats.org/wordprocessingml/2006/main" xmlns:w14="http://schemas.microsoft.com/office/word/2010/wordml" xmlns:w15="http://schemas.microsoft.com/office/word/2012/wordml" xmlns:w16cid="http://schemas.microsoft.com/office/word/2016/wordml/cid" xmlns:w16se="http://schemas.microsoft.com/office/word/2015/wordml/symex" xmlns:wpg="http://schemas.microsoft.com/office/word/2010/wordprocessingGroup" xmlns:wpi="http://schemas.microsoft.com/office/word/2010/wordprocessingInk" xmlns:wne="http://schemas.microsoft.com/office/word/2006/wordml" xmlns:wps="http://schemas.microsoft.com/office/word/2010/wordprocessingShape" mc:Ignorable="w14 w15 w16se w16cid wp14">
   <w:abstractNum w:abstractNumId="0" w15:restartNumberingAfterBreak="0">
     <w:nsid w:val="00BF4AFD"/>
     <w:multiLevelType w:val="hybridMultilevel"/>
@@ -6436,7 +7047,7 @@
 </file>
 
 <file path=word/styles.xml><?xml version="1.0" encoding="utf-8"?>
-<w:styles xmlns:mc="http://schemas.openxmlformats.org/markup-compatibility/2006" xmlns:r="http://schemas.openxmlformats.org/officeDocument/2006/relationships" xmlns:w="http://schemas.openxmlformats.org/wordprocessingml/2006/main" xmlns:w14="http://schemas.microsoft.com/office/word/2010/wordml" xmlns:w15="http://schemas.microsoft.com/office/word/2012/wordml" xmlns:w16cex="http://schemas.microsoft.com/office/word/2018/wordml/cex" xmlns:w16cid="http://schemas.microsoft.com/office/word/2016/wordml/cid" xmlns:w16="http://schemas.microsoft.com/office/word/2018/wordml" xmlns:w16se="http://schemas.microsoft.com/office/word/2015/wordml/symex" mc:Ignorable="w14 w15 w16se w16cid w16 w16cex">
+<w:styles xmlns:mc="http://schemas.openxmlformats.org/markup-compatibility/2006" xmlns:r="http://schemas.openxmlformats.org/officeDocument/2006/relationships" xmlns:w="http://schemas.openxmlformats.org/wordprocessingml/2006/main" xmlns:w14="http://schemas.microsoft.com/office/word/2010/wordml" xmlns:w15="http://schemas.microsoft.com/office/word/2012/wordml" xmlns:w16cid="http://schemas.microsoft.com/office/word/2016/wordml/cid" xmlns:w16se="http://schemas.microsoft.com/office/word/2015/wordml/symex" mc:Ignorable="w14 w15 w16se w16cid">
   <w:docDefaults>
     <w:rPrDefault>
       <w:rPr>
@@ -6449,7 +7060,7 @@
     </w:rPrDefault>
     <w:pPrDefault/>
   </w:docDefaults>
-  <w:latentStyles w:defLockedState="0" w:defUIPriority="99" w:defSemiHidden="0" w:defUnhideWhenUsed="0" w:defQFormat="0" w:count="376">
+  <w:latentStyles w:defLockedState="0" w:defUIPriority="99" w:defSemiHidden="0" w:defUnhideWhenUsed="0" w:defQFormat="0" w:count="375">
     <w:lsdException w:name="Normal" w:uiPriority="0" w:qFormat="1"/>
     <w:lsdException w:name="heading 1" w:uiPriority="9" w:qFormat="1"/>
     <w:lsdException w:name="heading 2" w:semiHidden="1" w:uiPriority="9" w:unhideWhenUsed="1" w:qFormat="1"/>
@@ -6825,7 +7436,6 @@
     <w:lsdException w:name="Smart Hyperlink" w:semiHidden="1" w:unhideWhenUsed="1"/>
     <w:lsdException w:name="Hashtag" w:semiHidden="1" w:unhideWhenUsed="1"/>
     <w:lsdException w:name="Unresolved Mention" w:semiHidden="1" w:unhideWhenUsed="1"/>
-    <w:lsdException w:name="Smart Link" w:semiHidden="1" w:unhideWhenUsed="1"/>
   </w:latentStyles>
   <w:style w:type="paragraph" w:default="1" w:styleId="a">
     <w:name w:val="Normal"/>
@@ -7207,6 +7817,21 @@
       <w:ind w:leftChars="400" w:left="840"/>
     </w:pPr>
   </w:style>
+  <w:style w:type="paragraph" w:styleId="af0">
+    <w:name w:val="No Spacing"/>
+    <w:uiPriority w:val="1"/>
+    <w:qFormat/>
+    <w:rsid w:val="000F65ED"/>
+    <w:pPr>
+      <w:widowControl w:val="0"/>
+      <w:jc w:val="both"/>
+    </w:pPr>
+    <w:rPr>
+      <w:rFonts w:ascii="宋体" w:hAnsi="宋体"/>
+      <w:sz w:val="24"/>
+      <w:szCs w:val="24"/>
+    </w:rPr>
+  </w:style>
 </w:styles>
 </file>
 
@@ -7510,7 +8135,7 @@
 </file>
 
 <file path=customXml/itemProps1.xml><?xml version="1.0" encoding="utf-8"?>
-<ds:datastoreItem xmlns:ds="http://schemas.openxmlformats.org/officeDocument/2006/customXml" ds:itemID="{2CEF4476-0F45-43C3-B334-8D9373E327F8}">
+<ds:datastoreItem xmlns:ds="http://schemas.openxmlformats.org/officeDocument/2006/customXml" ds:itemID="{33BA67A0-9BCC-434E-BBC7-838544E3E270}">
   <ds:schemaRefs>
     <ds:schemaRef ds:uri="http://schemas.openxmlformats.org/officeDocument/2006/bibliography"/>
   </ds:schemaRefs>

</xml_diff>